<commit_message>
added t-e c for science
</commit_message>
<xml_diff>
--- a/www/docs/resumes/word/justin_knox-infrastructure_administrator.docx
+++ b/www/docs/resumes/word/justin_knox-infrastructure_administrator.docx
@@ -40,7 +40,7 @@
       <w:hyperlink r:id="rId2">
         <w:r>
           <w:rPr>
-            <w:rStyle w:val="InternetLink"/>
+            <w:rStyle w:val="Hyperlink"/>
             <w:rFonts w:eastAsia="Times New Roman" w:cs="" w:ascii="Public Sans" w:hAnsi="Public Sans" w:cstheme="minorBidi"/>
             <w:color w:val="auto"/>
             <w:sz w:val="20"/>
@@ -67,7 +67,7 @@
       <w:hyperlink r:id="rId3">
         <w:r>
           <w:rPr>
-            <w:rStyle w:val="InternetLink"/>
+            <w:rStyle w:val="Hyperlink"/>
             <w:rFonts w:eastAsia="Times New Roman" w:cs="Calibri" w:ascii="Public Sans" w:hAnsi="Public Sans" w:cstheme="minorHAnsi"/>
             <w:color w:val="auto"/>
             <w:sz w:val="20"/>
@@ -87,7 +87,7 @@
       <w:hyperlink r:id="rId4">
         <w:r>
           <w:rPr>
-            <w:rStyle w:val="InternetLink"/>
+            <w:rStyle w:val="Hyperlink"/>
             <w:rFonts w:eastAsia="Times New Roman" w:cs="Calibri" w:ascii="Public Sans" w:hAnsi="Public Sans" w:cstheme="minorHAnsi"/>
             <w:color w:val="auto"/>
             <w:sz w:val="20"/>
@@ -260,7 +260,7 @@
         <mc:AlternateContent>
           <mc:Choice Requires="wps">
             <w:drawing>
-              <wp:anchor behindDoc="0" distT="6985" distB="6985" distL="6350" distR="6985" simplePos="0" locked="0" layoutInCell="0" allowOverlap="1" relativeHeight="2" wp14:anchorId="6D3B39A8">
+              <wp:anchor behindDoc="0" distT="6985" distB="6985" distL="6350" distR="6985" simplePos="0" locked="0" layoutInCell="1" allowOverlap="1" relativeHeight="2" wp14:anchorId="6D3B39A8">
                 <wp:simplePos x="0" y="0"/>
                 <wp:positionH relativeFrom="column">
                   <wp:posOffset>0</wp:posOffset>
@@ -374,7 +374,6 @@
         <w:jc w:val="both"/>
         <w:rPr>
           <w:b w:val="false"/>
-          <w:b w:val="false"/>
           <w:bCs w:val="false"/>
         </w:rPr>
       </w:pPr>
@@ -386,8 +385,19 @@
           <w:sz w:val="20"/>
           <w:szCs w:val="20"/>
         </w:rPr>
-        <w:t xml:space="preserve">Great Lakes Water Authority, Operational Technology </w:t>
-      </w:r>
+        <w:t>Great Lakes Water Authority, Operational Technology Cybersecurity, Information Systems | Direct-Hire | Onsite to eventual 20% Remote | Detroit, MI</w:t>
+      </w:r>
+    </w:p>
+    <w:p>
+      <w:pPr>
+        <w:pStyle w:val="Normal"/>
+        <w:spacing w:lineRule="auto" w:line="240"/>
+        <w:jc w:val="both"/>
+        <w:rPr>
+          <w:b w:val="false"/>
+          <w:bCs w:val="false"/>
+        </w:rPr>
+      </w:pPr>
       <w:r>
         <w:rPr>
           <w:rFonts w:eastAsia="Times New Roman" w:cs="" w:ascii="Public Sans" w:hAnsi="Public Sans" w:cstheme="minorBidi"/>
@@ -396,7 +406,28 @@
           <w:sz w:val="20"/>
           <w:szCs w:val="20"/>
         </w:rPr>
-        <w:t>Cybersecurity</w:t>
+        <w:t>Developed, implemented and maintained the Information, Operational and Networking technologies to ensure and provide the sustained mission of the GLWA’s process control network to strive to meet and exceed the guidelines published within the NIST’s Cybersecurity Framework.</w:t>
+      </w:r>
+    </w:p>
+    <w:p>
+      <w:pPr>
+        <w:pStyle w:val="Normal"/>
+        <w:spacing w:lineRule="auto" w:line="240"/>
+        <w:jc w:val="both"/>
+        <w:rPr>
+          <w:b w:val="false"/>
+          <w:bCs w:val="false"/>
+        </w:rPr>
+      </w:pPr>
+      <w:r>
+        <w:rPr>
+          <w:rFonts w:eastAsia="Times New Roman" w:cs="" w:ascii="Public Sans" w:hAnsi="Public Sans" w:cstheme="minorBidi"/>
+          <w:b/>
+          <w:bCs/>
+          <w:sz w:val="20"/>
+          <w:szCs w:val="20"/>
+        </w:rPr>
+        <w:t>Skills</w:t>
       </w:r>
       <w:r>
         <w:rPr>
@@ -406,7 +437,18 @@
           <w:sz w:val="20"/>
           <w:szCs w:val="20"/>
         </w:rPr>
-        <w:t xml:space="preserve">, </w:t>
+        <w:t>: JSON</w:t>
+      </w:r>
+      <w:r>
+        <w:rPr>
+          <w:rFonts w:eastAsia="Times New Roman" w:cs="Segoe UI" w:ascii="Public Sans" w:hAnsi="Public Sans"/>
+          <w:b w:val="false"/>
+          <w:bCs w:val="false"/>
+          <w:sz w:val="20"/>
+          <w:szCs w:val="20"/>
+          <w:shd w:fill="FFFFFF" w:val="clear"/>
+        </w:rPr>
+        <w:t xml:space="preserve"> · </w:t>
       </w:r>
       <w:r>
         <w:rPr>
@@ -416,7 +458,18 @@
           <w:sz w:val="20"/>
           <w:szCs w:val="20"/>
         </w:rPr>
-        <w:t>Information Systems</w:t>
+        <w:t>ReST APIs</w:t>
+      </w:r>
+      <w:r>
+        <w:rPr>
+          <w:rFonts w:eastAsia="Times New Roman" w:cs="Segoe UI" w:ascii="Public Sans" w:hAnsi="Public Sans"/>
+          <w:b w:val="false"/>
+          <w:bCs w:val="false"/>
+          <w:sz w:val="20"/>
+          <w:szCs w:val="20"/>
+          <w:shd w:fill="FFFFFF" w:val="clear"/>
+        </w:rPr>
+        <w:t xml:space="preserve"> · </w:t>
       </w:r>
       <w:r>
         <w:rPr>
@@ -426,20 +479,19 @@
           <w:sz w:val="20"/>
           <w:szCs w:val="20"/>
         </w:rPr>
-        <w:t xml:space="preserve"> | Direct-Hire | Onsite to eventual 20% Remote | Detroit, MI</w:t>
-      </w:r>
-    </w:p>
-    <w:p>
-      <w:pPr>
-        <w:pStyle w:val="Normal"/>
-        <w:spacing w:lineRule="auto" w:line="240"/>
-        <w:jc w:val="both"/>
-        <w:rPr>
-          <w:b w:val="false"/>
+        <w:t>Powershell</w:t>
+      </w:r>
+      <w:r>
+        <w:rPr>
+          <w:rFonts w:eastAsia="Times New Roman" w:cs="Segoe UI" w:ascii="Public Sans" w:hAnsi="Public Sans"/>
           <w:b w:val="false"/>
           <w:bCs w:val="false"/>
-        </w:rPr>
-      </w:pPr>
+          <w:sz w:val="20"/>
+          <w:szCs w:val="20"/>
+          <w:shd w:fill="FFFFFF" w:val="clear"/>
+        </w:rPr>
+        <w:t xml:space="preserve"> · </w:t>
+      </w:r>
       <w:r>
         <w:rPr>
           <w:rFonts w:eastAsia="Times New Roman" w:cs="" w:ascii="Public Sans" w:hAnsi="Public Sans" w:cstheme="minorBidi"/>
@@ -447,120 +499,9 @@
           <w:bCs w:val="false"/>
           <w:sz w:val="20"/>
           <w:szCs w:val="20"/>
-        </w:rPr>
-        <w:t xml:space="preserve">Developed, implemented and maintained the Information, Operational and Networking technologies </w:t>
-      </w:r>
-      <w:r>
-        <w:rPr>
-          <w:rFonts w:eastAsia="Times New Roman" w:cs="" w:ascii="Public Sans" w:hAnsi="Public Sans" w:cstheme="minorBidi"/>
-          <w:b w:val="false"/>
-          <w:bCs w:val="false"/>
-          <w:sz w:val="20"/>
-          <w:szCs w:val="20"/>
-        </w:rPr>
-        <w:t xml:space="preserve">to </w:t>
-      </w:r>
-      <w:r>
-        <w:rPr>
-          <w:rFonts w:eastAsia="Times New Roman" w:cs="" w:ascii="Public Sans" w:hAnsi="Public Sans" w:cstheme="minorBidi"/>
-          <w:b w:val="false"/>
-          <w:bCs w:val="false"/>
-          <w:sz w:val="20"/>
-          <w:szCs w:val="20"/>
-        </w:rPr>
-        <w:t xml:space="preserve">ensure and </w:t>
-      </w:r>
-      <w:r>
-        <w:rPr>
-          <w:rFonts w:eastAsia="Times New Roman" w:cs="" w:ascii="Public Sans" w:hAnsi="Public Sans" w:cstheme="minorBidi"/>
-          <w:b w:val="false"/>
-          <w:bCs w:val="false"/>
-          <w:sz w:val="20"/>
-          <w:szCs w:val="20"/>
-        </w:rPr>
-        <w:t xml:space="preserve">provide </w:t>
-      </w:r>
-      <w:r>
-        <w:rPr>
-          <w:rFonts w:eastAsia="Times New Roman" w:cs="" w:ascii="Public Sans" w:hAnsi="Public Sans" w:cstheme="minorBidi"/>
-          <w:b w:val="false"/>
-          <w:bCs w:val="false"/>
-          <w:sz w:val="20"/>
-          <w:szCs w:val="20"/>
-        </w:rPr>
-        <w:t xml:space="preserve">the sustained mission of the GLWA’s process control </w:t>
-      </w:r>
-      <w:r>
-        <w:rPr>
-          <w:rFonts w:eastAsia="Times New Roman" w:cs="" w:ascii="Public Sans" w:hAnsi="Public Sans" w:cstheme="minorBidi"/>
-          <w:b w:val="false"/>
-          <w:bCs w:val="false"/>
-          <w:sz w:val="20"/>
-          <w:szCs w:val="20"/>
-        </w:rPr>
-        <w:t xml:space="preserve">network </w:t>
-      </w:r>
-      <w:r>
-        <w:rPr>
-          <w:rFonts w:eastAsia="Times New Roman" w:cs="" w:ascii="Public Sans" w:hAnsi="Public Sans" w:cstheme="minorBidi"/>
-          <w:b w:val="false"/>
-          <w:bCs w:val="false"/>
-          <w:sz w:val="20"/>
-          <w:szCs w:val="20"/>
-        </w:rPr>
-        <w:t xml:space="preserve">to </w:t>
-      </w:r>
-      <w:r>
-        <w:rPr>
-          <w:rFonts w:eastAsia="Times New Roman" w:cs="" w:ascii="Public Sans" w:hAnsi="Public Sans" w:cstheme="minorBidi"/>
-          <w:b w:val="false"/>
-          <w:bCs w:val="false"/>
-          <w:sz w:val="20"/>
-          <w:szCs w:val="20"/>
-        </w:rPr>
-        <w:t xml:space="preserve">strive to </w:t>
-      </w:r>
-      <w:r>
-        <w:rPr>
-          <w:rFonts w:eastAsia="Times New Roman" w:cs="" w:ascii="Public Sans" w:hAnsi="Public Sans" w:cstheme="minorBidi"/>
-          <w:b w:val="false"/>
-          <w:bCs w:val="false"/>
-          <w:sz w:val="20"/>
-          <w:szCs w:val="20"/>
-        </w:rPr>
-        <w:t>meet and exceed the guidelines published within the NIST’s Cybersecurity Framework.</w:t>
-      </w:r>
-    </w:p>
-    <w:p>
-      <w:pPr>
-        <w:pStyle w:val="Normal"/>
-        <w:spacing w:lineRule="auto" w:line="240"/>
-        <w:jc w:val="both"/>
-        <w:rPr>
-          <w:b w:val="false"/>
-          <w:b w:val="false"/>
-          <w:bCs w:val="false"/>
-        </w:rPr>
-      </w:pPr>
-      <w:r>
-        <w:rPr>
-          <w:rFonts w:eastAsia="Times New Roman" w:cs="" w:ascii="Public Sans" w:hAnsi="Public Sans" w:cstheme="minorBidi"/>
-          <w:b/>
-          <w:bCs/>
-          <w:sz w:val="20"/>
-          <w:szCs w:val="20"/>
-        </w:rPr>
-        <w:t>Skills</w:t>
-      </w:r>
-      <w:r>
-        <w:rPr>
-          <w:rFonts w:eastAsia="Times New Roman" w:cs="" w:ascii="Public Sans" w:hAnsi="Public Sans" w:cstheme="minorBidi"/>
-          <w:b w:val="false"/>
-          <w:bCs w:val="false"/>
-          <w:sz w:val="20"/>
-          <w:szCs w:val="20"/>
-        </w:rPr>
-        <w:t>: JSON</w:t>
+          <w:shd w:fill="FFFFFF" w:val="clear"/>
+        </w:rPr>
+        <w:t>NMap</w:t>
       </w:r>
       <w:r>
         <w:rPr>
@@ -571,70 +512,6 @@
           <w:szCs w:val="20"/>
           <w:shd w:fill="FFFFFF" w:val="clear"/>
         </w:rPr>
-        <w:t xml:space="preserve"> · </w:t>
-      </w:r>
-      <w:r>
-        <w:rPr>
-          <w:rFonts w:eastAsia="Times New Roman" w:cs="" w:ascii="Public Sans" w:hAnsi="Public Sans" w:cstheme="minorBidi"/>
-          <w:b w:val="false"/>
-          <w:bCs w:val="false"/>
-          <w:sz w:val="20"/>
-          <w:szCs w:val="20"/>
-        </w:rPr>
-        <w:t>ReST APIs</w:t>
-      </w:r>
-      <w:r>
-        <w:rPr>
-          <w:rFonts w:eastAsia="Times New Roman" w:cs="Segoe UI" w:ascii="Public Sans" w:hAnsi="Public Sans"/>
-          <w:b w:val="false"/>
-          <w:bCs w:val="false"/>
-          <w:sz w:val="20"/>
-          <w:szCs w:val="20"/>
-          <w:shd w:fill="FFFFFF" w:val="clear"/>
-        </w:rPr>
-        <w:t xml:space="preserve"> · </w:t>
-      </w:r>
-      <w:r>
-        <w:rPr>
-          <w:rFonts w:eastAsia="Times New Roman" w:cs="" w:ascii="Public Sans" w:hAnsi="Public Sans" w:cstheme="minorBidi"/>
-          <w:b w:val="false"/>
-          <w:bCs w:val="false"/>
-          <w:sz w:val="20"/>
-          <w:szCs w:val="20"/>
-        </w:rPr>
-        <w:t>Powershell</w:t>
-      </w:r>
-      <w:r>
-        <w:rPr>
-          <w:rFonts w:eastAsia="Times New Roman" w:cs="Segoe UI" w:ascii="Public Sans" w:hAnsi="Public Sans"/>
-          <w:b w:val="false"/>
-          <w:bCs w:val="false"/>
-          <w:sz w:val="20"/>
-          <w:szCs w:val="20"/>
-          <w:shd w:fill="FFFFFF" w:val="clear"/>
-        </w:rPr>
-        <w:t xml:space="preserve"> · </w:t>
-      </w:r>
-      <w:r>
-        <w:rPr>
-          <w:rFonts w:eastAsia="Times New Roman" w:cs="" w:ascii="Public Sans" w:hAnsi="Public Sans" w:cstheme="minorBidi"/>
-          <w:b w:val="false"/>
-          <w:bCs w:val="false"/>
-          <w:sz w:val="20"/>
-          <w:szCs w:val="20"/>
-          <w:shd w:fill="FFFFFF" w:val="clear"/>
-        </w:rPr>
-        <w:t>NMap</w:t>
-      </w:r>
-      <w:r>
-        <w:rPr>
-          <w:rFonts w:eastAsia="Times New Roman" w:cs="Segoe UI" w:ascii="Public Sans" w:hAnsi="Public Sans"/>
-          <w:b w:val="false"/>
-          <w:bCs w:val="false"/>
-          <w:sz w:val="20"/>
-          <w:szCs w:val="20"/>
-          <w:shd w:fill="FFFFFF" w:val="clear"/>
-        </w:rPr>
         <w:t xml:space="preserve"> · Metasploit · NIST 800-153 · NIST CSF · Wireshark · tcpdump</w:t>
       </w:r>
     </w:p>
@@ -651,8 +528,9 @@
       </w:pPr>
       <w:r>
         <w:rPr>
-          <w:b w:val="false"/>
-          <w:bCs w:val="false"/>
+          <w:rFonts w:eastAsia="Times New Roman" w:cs="" w:cstheme="minorBidi" w:ascii="Public Sans" w:hAnsi="Public Sans"/>
+          <w:sz w:val="20"/>
+          <w:szCs w:val="20"/>
         </w:rPr>
       </w:r>
     </w:p>
@@ -881,7 +759,7 @@
       </w:r>
       <w:r>
         <w:rPr>
-          <w:rStyle w:val="Whitespacepre"/>
+          <w:rStyle w:val="White-space-pre"/>
           <w:rFonts w:cs="Segoe UI" w:ascii="Public Sans" w:hAnsi="Public Sans"/>
           <w:sz w:val="20"/>
           <w:szCs w:val="20"/>
@@ -906,7 +784,6 @@
         <w:jc w:val="both"/>
         <w:rPr>
           <w:rFonts w:ascii="Public Sans" w:hAnsi="Public Sans" w:eastAsia="Times New Roman" w:cs="Calibri" w:cstheme="minorHAnsi"/>
-          <w:b/>
           <w:b/>
           <w:bCs/>
           <w:sz w:val="20"/>
@@ -937,8 +814,223 @@
           <w:sz w:val="20"/>
           <w:szCs w:val="20"/>
         </w:rPr>
-        <w:t xml:space="preserve">Sr. </w:t>
-      </w:r>
+        <w:t>Sr. Network Engineer</w:t>
+      </w:r>
+      <w:r>
+        <w:rPr>
+          <w:rFonts w:eastAsia="Times New Roman" w:cs="Calibri" w:ascii="Public Sans" w:hAnsi="Public Sans" w:cstheme="minorHAnsi"/>
+          <w:sz w:val="20"/>
+          <w:szCs w:val="20"/>
+        </w:rPr>
+        <w:tab/>
+        <w:tab/>
+        <w:tab/>
+        <w:tab/>
+        <w:tab/>
+        <w:tab/>
+        <w:tab/>
+        <w:tab/>
+        <w:t xml:space="preserve">          </w:t>
+      </w:r>
+      <w:r>
+        <w:rPr>
+          <w:rStyle w:val="Normaltextrun"/>
+          <w:rFonts w:ascii="Public Sans" w:hAnsi="Public Sans"/>
+          <w:sz w:val="20"/>
+          <w:szCs w:val="20"/>
+          <w:shd w:fill="FFFFFF" w:val="clear"/>
+        </w:rPr>
+        <w:t>March 2023 –</w:t>
+      </w:r>
+      <w:r>
+        <w:rPr>
+          <w:rStyle w:val="Contentcontrolboundarysink"/>
+          <w:rFonts w:ascii="Public Sans" w:hAnsi="Public Sans"/>
+          <w:sz w:val="20"/>
+          <w:szCs w:val="20"/>
+          <w:shd w:fill="FFFFFF" w:val="clear"/>
+        </w:rPr>
+        <w:t xml:space="preserve">​ </w:t>
+      </w:r>
+      <w:r>
+        <w:rPr>
+          <w:rStyle w:val="Normaltextrun"/>
+          <w:rFonts w:ascii="Public Sans" w:hAnsi="Public Sans"/>
+          <w:sz w:val="20"/>
+          <w:szCs w:val="20"/>
+          <w:shd w:fill="FFFFFF" w:val="clear"/>
+        </w:rPr>
+        <w:t>June 2023</w:t>
+      </w:r>
+      <w:r>
+        <w:rPr>
+          <w:rStyle w:val="Contentcontrolboundarysink"/>
+          <w:rFonts w:ascii="Public Sans" w:hAnsi="Public Sans"/>
+          <w:sz w:val="20"/>
+          <w:szCs w:val="20"/>
+          <w:shd w:fill="FFFFFF" w:val="clear"/>
+        </w:rPr>
+        <w:t>​</w:t>
+      </w:r>
+    </w:p>
+    <w:p>
+      <w:pPr>
+        <w:pStyle w:val="Normal"/>
+        <w:spacing w:lineRule="auto" w:line="240"/>
+        <w:jc w:val="both"/>
+        <w:rPr/>
+      </w:pPr>
+      <w:r>
+        <w:rPr>
+          <w:rStyle w:val="Normaltextrun"/>
+          <w:rFonts w:ascii="Public Sans" w:hAnsi="Public Sans"/>
+          <w:sz w:val="20"/>
+          <w:szCs w:val="20"/>
+        </w:rPr>
+        <w:t>jPeg Design | Research &amp; Development, Deployment, Support &amp; Maintenance| Direct-Hire |100% Onsite | Dundee, MI</w:t>
+      </w:r>
+    </w:p>
+    <w:p>
+      <w:pPr>
+        <w:pStyle w:val="Normal"/>
+        <w:spacing w:lineRule="auto" w:line="240" w:before="20" w:after="20"/>
+        <w:jc w:val="both"/>
+        <w:rPr>
+          <w:rFonts w:ascii="Public Sans" w:hAnsi="Public Sans"/>
+          <w:sz w:val="20"/>
+          <w:szCs w:val="20"/>
+        </w:rPr>
+      </w:pPr>
+      <w:r>
+        <w:rPr>
+          <w:rFonts w:eastAsia="Times New Roman" w:cs="Calibri" w:ascii="Public Sans" w:hAnsi="Public Sans" w:cstheme="minorHAnsi"/>
+          <w:sz w:val="20"/>
+          <w:szCs w:val="20"/>
+        </w:rPr>
+        <w:t>Worked in a 3-person team to design, deploy and maintain small to medium business infrastructure.</w:t>
+      </w:r>
+    </w:p>
+    <w:p>
+      <w:pPr>
+        <w:pStyle w:val="Normal"/>
+        <w:spacing w:lineRule="auto" w:line="240" w:before="20" w:after="20"/>
+        <w:jc w:val="both"/>
+        <w:rPr>
+          <w:rFonts w:ascii="Public Sans" w:hAnsi="Public Sans"/>
+          <w:sz w:val="20"/>
+          <w:szCs w:val="20"/>
+        </w:rPr>
+      </w:pPr>
+      <w:r>
+        <w:rPr>
+          <w:rFonts w:eastAsia="Times New Roman" w:cs="Calibri" w:ascii="Public Sans" w:hAnsi="Public Sans" w:cstheme="minorHAnsi"/>
+          <w:sz w:val="20"/>
+          <w:szCs w:val="20"/>
+        </w:rPr>
+        <w:t xml:space="preserve">• </w:t>
+      </w:r>
+      <w:r>
+        <w:rPr>
+          <w:rFonts w:eastAsia="Times New Roman" w:cs="Calibri" w:ascii="Public Sans" w:hAnsi="Public Sans" w:cstheme="minorHAnsi"/>
+          <w:sz w:val="20"/>
+          <w:szCs w:val="20"/>
+        </w:rPr>
+        <w:t xml:space="preserve">Developed the company’s first inventory, customer, client and installation databases, effectively eliminating 15 hours / week / user for prior data entry. </w:t>
+      </w:r>
+    </w:p>
+    <w:p>
+      <w:pPr>
+        <w:pStyle w:val="Normal"/>
+        <w:spacing w:lineRule="auto" w:line="240" w:before="20" w:after="20"/>
+        <w:jc w:val="both"/>
+        <w:rPr>
+          <w:rFonts w:ascii="Public Sans" w:hAnsi="Public Sans"/>
+          <w:sz w:val="20"/>
+          <w:szCs w:val="20"/>
+        </w:rPr>
+      </w:pPr>
+      <w:r>
+        <w:rPr>
+          <w:rFonts w:eastAsia="Times New Roman" w:cs="Calibri" w:ascii="Public Sans" w:hAnsi="Public Sans" w:cstheme="minorHAnsi"/>
+          <w:sz w:val="20"/>
+          <w:szCs w:val="20"/>
+        </w:rPr>
+        <w:t xml:space="preserve">• </w:t>
+      </w:r>
+      <w:r>
+        <w:rPr>
+          <w:rFonts w:eastAsia="Times New Roman" w:cs="Calibri" w:ascii="Public Sans" w:hAnsi="Public Sans" w:cstheme="minorHAnsi"/>
+          <w:sz w:val="20"/>
+          <w:szCs w:val="20"/>
+        </w:rPr>
+        <w:t>Developed in-house automation software, including password management and deployment monitoring software.</w:t>
+      </w:r>
+    </w:p>
+    <w:p>
+      <w:pPr>
+        <w:pStyle w:val="Normal"/>
+        <w:spacing w:lineRule="auto" w:line="240" w:before="20" w:after="0"/>
+        <w:jc w:val="both"/>
+        <w:rPr/>
+      </w:pPr>
+      <w:r>
+        <w:rPr>
+          <w:rStyle w:val="Strong"/>
+          <w:rFonts w:cs="Segoe UI" w:ascii="Public Sans" w:hAnsi="Public Sans"/>
+          <w:sz w:val="20"/>
+          <w:szCs w:val="20"/>
+          <w:shd w:fill="FFFFFF" w:val="clear"/>
+        </w:rPr>
+        <w:t>Skills:</w:t>
+      </w:r>
+      <w:r>
+        <w:rPr>
+          <w:rStyle w:val="White-space-pre"/>
+          <w:rFonts w:cs="Segoe UI" w:ascii="Public Sans" w:hAnsi="Public Sans"/>
+          <w:sz w:val="20"/>
+          <w:szCs w:val="20"/>
+          <w:shd w:fill="FFFFFF" w:val="clear"/>
+        </w:rPr>
+        <w:t xml:space="preserve"> PostgreSQL </w:t>
+      </w:r>
+      <w:r>
+        <w:rPr>
+          <w:rFonts w:cs="Segoe UI" w:ascii="Public Sans" w:hAnsi="Public Sans"/>
+          <w:sz w:val="20"/>
+          <w:szCs w:val="20"/>
+          <w:shd w:fill="FFFFFF" w:val="clear"/>
+        </w:rPr>
+        <w:t xml:space="preserve">· Python · GitHub · Azure PostgreSQL · AWS · GCVE · PowerShell · Bash · MoIP· Cisco CLI  </w:t>
+      </w:r>
+    </w:p>
+    <w:p>
+      <w:pPr>
+        <w:pStyle w:val="Normal"/>
+        <w:spacing w:lineRule="auto" w:line="240"/>
+        <w:jc w:val="both"/>
+        <w:rPr>
+          <w:rFonts w:ascii="Public Sans" w:hAnsi="Public Sans" w:eastAsia="Times New Roman" w:cs="" w:cstheme="minorBidi"/>
+          <w:b/>
+          <w:sz w:val="20"/>
+          <w:szCs w:val="20"/>
+        </w:rPr>
+      </w:pPr>
+      <w:r>
+        <w:rPr>
+          <w:rFonts w:eastAsia="Times New Roman" w:cs="" w:cstheme="minorBidi" w:ascii="Public Sans" w:hAnsi="Public Sans"/>
+          <w:b/>
+          <w:sz w:val="20"/>
+          <w:szCs w:val="20"/>
+        </w:rPr>
+      </w:r>
+    </w:p>
+    <w:p>
+      <w:pPr>
+        <w:pStyle w:val="Normal"/>
+        <w:spacing w:lineRule="auto" w:line="240"/>
+        <w:jc w:val="both"/>
+        <w:rPr/>
+      </w:pPr>
       <w:r>
         <w:rPr>
           <w:rFonts w:eastAsia="Times New Roman" w:cs="" w:ascii="Public Sans" w:hAnsi="Public Sans" w:cstheme="minorBidi"/>
@@ -946,23 +1038,14 @@
           <w:sz w:val="20"/>
           <w:szCs w:val="20"/>
         </w:rPr>
-        <w:t>Network Engineer</w:t>
-      </w:r>
-      <w:r>
-        <w:rPr>
-          <w:rFonts w:eastAsia="Times New Roman" w:cs="Calibri" w:ascii="Public Sans" w:hAnsi="Public Sans" w:cstheme="minorHAnsi"/>
-          <w:sz w:val="20"/>
-          <w:szCs w:val="20"/>
-        </w:rPr>
-        <w:tab/>
-        <w:tab/>
-        <w:tab/>
-        <w:tab/>
-        <w:tab/>
-        <w:tab/>
-        <w:tab/>
-        <w:tab/>
-        <w:t xml:space="preserve">          </w:t>
+        <w:t>Freelance Technical Consultant, CTO</w:t>
+        <w:tab/>
+        <w:tab/>
+        <w:tab/>
+        <w:tab/>
+        <w:tab/>
+        <w:tab/>
+        <w:t xml:space="preserve">  </w:t>
       </w:r>
       <w:r>
         <w:rPr>
@@ -972,7 +1055,7 @@
           <w:szCs w:val="20"/>
           <w:shd w:fill="FFFFFF" w:val="clear"/>
         </w:rPr>
-        <w:t>March 2023 –</w:t>
+        <w:t>December 2021 –</w:t>
       </w:r>
       <w:r>
         <w:rPr>
@@ -992,7 +1075,7 @@
           <w:szCs w:val="20"/>
           <w:shd w:fill="FFFFFF" w:val="clear"/>
         </w:rPr>
-        <w:t>June 2023</w:t>
+        <w:t>March 2023</w:t>
       </w:r>
       <w:r>
         <w:rPr>
@@ -1019,7 +1102,7 @@
           <w:sz w:val="20"/>
           <w:szCs w:val="20"/>
         </w:rPr>
-        <w:t>jPeg Design | Research &amp; Development, Deployment, Support &amp; Maintenance| Direct-Hire |100% Onsite | Dundee, MI</w:t>
+        <w:t xml:space="preserve">Alchemy Computing, Dumptd | Research &amp; Development, Systems Architecture | Direct-Hire | 100% Remote | Washington DC </w:t>
       </w:r>
     </w:p>
     <w:p>
@@ -1039,63 +1122,7 @@
           <w:sz w:val="20"/>
           <w:szCs w:val="20"/>
         </w:rPr>
-        <w:t>Worked in a 3-person team to design, deploy and maintain small to medium business infrastructure.</w:t>
-      </w:r>
-    </w:p>
-    <w:p>
-      <w:pPr>
-        <w:pStyle w:val="Normal"/>
-        <w:spacing w:lineRule="auto" w:line="240" w:before="20" w:after="20"/>
-        <w:jc w:val="both"/>
-        <w:rPr>
-          <w:rFonts w:ascii="Public Sans" w:hAnsi="Public Sans"/>
-          <w:sz w:val="20"/>
-          <w:szCs w:val="20"/>
-        </w:rPr>
-      </w:pPr>
-      <w:r>
-        <w:rPr>
-          <w:rFonts w:eastAsia="Times New Roman" w:cs="Calibri" w:ascii="Public Sans" w:hAnsi="Public Sans" w:cstheme="minorHAnsi"/>
-          <w:sz w:val="20"/>
-          <w:szCs w:val="20"/>
-        </w:rPr>
-        <w:t xml:space="preserve">• </w:t>
-      </w:r>
-      <w:r>
-        <w:rPr>
-          <w:rFonts w:eastAsia="Times New Roman" w:cs="Calibri" w:ascii="Public Sans" w:hAnsi="Public Sans" w:cstheme="minorHAnsi"/>
-          <w:sz w:val="20"/>
-          <w:szCs w:val="20"/>
-        </w:rPr>
-        <w:t xml:space="preserve">Developed the company’s first inventory, customer, client and installation databases, effectively eliminating 15 hours / week / user for prior data entry. </w:t>
-      </w:r>
-    </w:p>
-    <w:p>
-      <w:pPr>
-        <w:pStyle w:val="Normal"/>
-        <w:spacing w:lineRule="auto" w:line="240" w:before="20" w:after="20"/>
-        <w:jc w:val="both"/>
-        <w:rPr>
-          <w:rFonts w:ascii="Public Sans" w:hAnsi="Public Sans"/>
-          <w:sz w:val="20"/>
-          <w:szCs w:val="20"/>
-        </w:rPr>
-      </w:pPr>
-      <w:r>
-        <w:rPr>
-          <w:rFonts w:eastAsia="Times New Roman" w:cs="Calibri" w:ascii="Public Sans" w:hAnsi="Public Sans" w:cstheme="minorHAnsi"/>
-          <w:sz w:val="20"/>
-          <w:szCs w:val="20"/>
-        </w:rPr>
-        <w:t xml:space="preserve">• </w:t>
-      </w:r>
-      <w:r>
-        <w:rPr>
-          <w:rFonts w:eastAsia="Times New Roman" w:cs="Calibri" w:ascii="Public Sans" w:hAnsi="Public Sans" w:cstheme="minorHAnsi"/>
-          <w:sz w:val="20"/>
-          <w:szCs w:val="20"/>
-        </w:rPr>
-        <w:t>Developed in-house automation software, including password management and deployment monitoring software.</w:t>
+        <w:t>Developed and implemented features, coordinating with engineering teams for the prototyping of front end and back-end systems in the creation and deployment of company infrastructure. Primary clients were in the startup space.</w:t>
       </w:r>
     </w:p>
     <w:p>
@@ -1117,13 +1144,13 @@
       </w:r>
       <w:r>
         <w:rPr>
-          <w:rStyle w:val="Whitespacepre"/>
+          <w:rStyle w:val="White-space-pre"/>
           <w:rFonts w:cs="Segoe UI" w:ascii="Public Sans" w:hAnsi="Public Sans"/>
           <w:sz w:val="20"/>
           <w:szCs w:val="20"/>
           <w:shd w:fill="FFFFFF" w:val="clear"/>
         </w:rPr>
-        <w:t xml:space="preserve"> PostgreSQL </w:t>
+        <w:t xml:space="preserve"> </w:t>
       </w:r>
       <w:r>
         <w:rPr>
@@ -1132,7 +1159,7 @@
           <w:szCs w:val="20"/>
           <w:shd w:fill="FFFFFF" w:val="clear"/>
         </w:rPr>
-        <w:t xml:space="preserve">· Python · GitHub · Azure PostgreSQL · AWS · GCVE · PowerShell · Bash · MoIP· Cisco CLI  </w:t>
+        <w:t>Laravel· Ruby· Ruby-on-Rails· PHP· TomTom API· Google Maps API· Ansible· Docker· Python · GitHub · RedHat KVM· Docker· GCVE · Active Directory· Windows Server 2016· MoIP· VoIP· Cisco CLI· Juniper· pfSense · PlatformIO · JSON · HTML · MySQL· PostgreSQL · OpenBSD · Iptables · Palo Alto Firewalls · RFID · QR-Code Programming</w:t>
       </w:r>
     </w:p>
     <w:p>
@@ -1143,7 +1170,6 @@
         <w:rPr>
           <w:rFonts w:ascii="Public Sans" w:hAnsi="Public Sans" w:eastAsia="Times New Roman" w:cs="" w:cstheme="minorBidi"/>
           <w:b/>
-          <w:b/>
           <w:sz w:val="20"/>
           <w:szCs w:val="20"/>
         </w:rPr>
@@ -1171,14 +1197,17 @@
           <w:sz w:val="20"/>
           <w:szCs w:val="20"/>
         </w:rPr>
-        <w:t>Freelance Technical Consultant, CTO</w:t>
-        <w:tab/>
-        <w:tab/>
-        <w:tab/>
-        <w:tab/>
-        <w:tab/>
-        <w:tab/>
-        <w:t xml:space="preserve">  </w:t>
+        <w:t>Sr. Infrastructure Operations Engineer, GCVE Tech Lead</w:t>
+      </w:r>
+      <w:r>
+        <w:rPr>
+          <w:rFonts w:eastAsia="Times New Roman" w:cs="Calibri" w:ascii="Public Sans" w:hAnsi="Public Sans" w:cstheme="minorHAnsi"/>
+          <w:sz w:val="20"/>
+          <w:szCs w:val="20"/>
+        </w:rPr>
+        <w:tab/>
+        <w:tab/>
+        <w:t xml:space="preserve">         </w:t>
       </w:r>
       <w:r>
         <w:rPr>
@@ -1188,7 +1217,7 @@
           <w:szCs w:val="20"/>
           <w:shd w:fill="FFFFFF" w:val="clear"/>
         </w:rPr>
-        <w:t>December 2021 –</w:t>
+        <w:t>December 2018</w:t>
       </w:r>
       <w:r>
         <w:rPr>
@@ -1198,6 +1227,26 @@
           <w:szCs w:val="20"/>
           <w:shd w:fill="FFFFFF" w:val="clear"/>
         </w:rPr>
+        <w:t xml:space="preserve"> </w:t>
+      </w:r>
+      <w:r>
+        <w:rPr>
+          <w:rStyle w:val="Normaltextrun"/>
+          <w:rFonts w:ascii="Public Sans" w:hAnsi="Public Sans"/>
+          <w:sz w:val="20"/>
+          <w:szCs w:val="20"/>
+          <w:shd w:fill="FFFFFF" w:val="clear"/>
+        </w:rPr>
+        <w:t>–</w:t>
+      </w:r>
+      <w:r>
+        <w:rPr>
+          <w:rStyle w:val="Contentcontrolboundarysink"/>
+          <w:rFonts w:ascii="Public Sans" w:hAnsi="Public Sans"/>
+          <w:sz w:val="20"/>
+          <w:szCs w:val="20"/>
+          <w:shd w:fill="FFFFFF" w:val="clear"/>
+        </w:rPr>
         <w:t xml:space="preserve">​ </w:t>
       </w:r>
       <w:r>
@@ -1208,7 +1257,7 @@
           <w:szCs w:val="20"/>
           <w:shd w:fill="FFFFFF" w:val="clear"/>
         </w:rPr>
-        <w:t>March 2023</w:t>
+        <w:t>December 2021</w:t>
       </w:r>
       <w:r>
         <w:rPr>
@@ -1235,7 +1284,7 @@
           <w:sz w:val="20"/>
           <w:szCs w:val="20"/>
         </w:rPr>
-        <w:t xml:space="preserve">Alchemy Computing, Dumptd | Research &amp; Development, Systems Architecture | Direct-Hire | 100% Remote | Washington DC </w:t>
+        <w:t>Google | Engineering Field Services, Server, Network &amp; Hardware Operations Teams | Direct-Hire, Tech-level 3 | Reston, VA</w:t>
       </w:r>
     </w:p>
     <w:p>
@@ -1255,7 +1304,175 @@
           <w:sz w:val="20"/>
           <w:szCs w:val="20"/>
         </w:rPr>
-        <w:t>Developed and implemented features, coordinating with engineering teams for the prototyping of front end and back-end systems in the creation and deployment of company infrastructure. Primary clients were in the startup space.</w:t>
+        <w:t xml:space="preserve">Worked in the L4-5 global EFS team covering all architectures for the entirety of the Google production fleet. Collaborated with a 12-member team to lead projects and teams to deploy, maintain and configure the production infrastructure from Layers 1 – 4 of the OSI model. </w:t>
+      </w:r>
+    </w:p>
+    <w:p>
+      <w:pPr>
+        <w:pStyle w:val="Normal"/>
+        <w:spacing w:lineRule="auto" w:line="240"/>
+        <w:jc w:val="both"/>
+        <w:rPr>
+          <w:rFonts w:ascii="Public Sans" w:hAnsi="Public Sans"/>
+          <w:sz w:val="20"/>
+          <w:szCs w:val="20"/>
+        </w:rPr>
+      </w:pPr>
+      <w:r>
+        <w:rPr>
+          <w:rFonts w:eastAsia="Times New Roman" w:cs="Calibri" w:ascii="Public Sans" w:hAnsi="Public Sans" w:cstheme="minorHAnsi"/>
+          <w:sz w:val="20"/>
+          <w:szCs w:val="20"/>
+        </w:rPr>
+        <w:t xml:space="preserve"> • </w:t>
+      </w:r>
+      <w:r>
+        <w:rPr>
+          <w:rFonts w:eastAsia="Times New Roman" w:cs="Calibri" w:ascii="Public Sans" w:hAnsi="Public Sans" w:cstheme="minorHAnsi"/>
+          <w:sz w:val="20"/>
+          <w:szCs w:val="20"/>
+        </w:rPr>
+        <w:t>Provided zero loss to five-9 SLO and SLA during the 400% increase to production load of the Covid-19 outbreak with an 80% reduction in staff.</w:t>
+      </w:r>
+    </w:p>
+    <w:p>
+      <w:pPr>
+        <w:pStyle w:val="Normal"/>
+        <w:spacing w:lineRule="auto" w:line="240"/>
+        <w:jc w:val="both"/>
+        <w:rPr>
+          <w:rFonts w:ascii="Public Sans" w:hAnsi="Public Sans"/>
+          <w:sz w:val="20"/>
+          <w:szCs w:val="20"/>
+        </w:rPr>
+      </w:pPr>
+      <w:r>
+        <w:rPr>
+          <w:rFonts w:eastAsia="Times New Roman" w:cs="Calibri" w:ascii="Public Sans" w:hAnsi="Public Sans" w:cstheme="minorHAnsi"/>
+          <w:sz w:val="20"/>
+          <w:szCs w:val="20"/>
+        </w:rPr>
+        <w:t xml:space="preserve"> • </w:t>
+      </w:r>
+      <w:r>
+        <w:rPr>
+          <w:rFonts w:eastAsia="Times New Roman" w:cs="Calibri" w:ascii="Public Sans" w:hAnsi="Public Sans" w:cstheme="minorHAnsi"/>
+          <w:sz w:val="20"/>
+          <w:szCs w:val="20"/>
+        </w:rPr>
+        <w:t xml:space="preserve">Saved the company an estimated $450k in lost compute time to isolate an issue occurring on the power line which took 8 months to gather the data for conclusive enough evidence to change the design. </w:t>
+      </w:r>
+    </w:p>
+    <w:p>
+      <w:pPr>
+        <w:pStyle w:val="Normal"/>
+        <w:spacing w:lineRule="auto" w:line="240"/>
+        <w:jc w:val="both"/>
+        <w:rPr>
+          <w:rFonts w:ascii="Public Sans" w:hAnsi="Public Sans"/>
+          <w:sz w:val="20"/>
+          <w:szCs w:val="20"/>
+        </w:rPr>
+      </w:pPr>
+      <w:r>
+        <w:rPr>
+          <w:rFonts w:eastAsia="Times New Roman" w:cs="Calibri" w:ascii="Public Sans" w:hAnsi="Public Sans" w:cstheme="minorHAnsi"/>
+          <w:sz w:val="20"/>
+          <w:szCs w:val="20"/>
+        </w:rPr>
+        <w:t xml:space="preserve"> • </w:t>
+      </w:r>
+      <w:r>
+        <w:rPr>
+          <w:rFonts w:eastAsia="Times New Roman" w:cs="Calibri" w:ascii="Public Sans" w:hAnsi="Public Sans" w:cstheme="minorHAnsi"/>
+          <w:sz w:val="20"/>
+          <w:szCs w:val="20"/>
+        </w:rPr>
+        <w:t>Led the project team which deployed 1/3 of the GCVE infrastructure in which we were able to complete the project 75% ahead of schedule. All contractors on the team were converted to full time.</w:t>
+      </w:r>
+    </w:p>
+    <w:p>
+      <w:pPr>
+        <w:pStyle w:val="Normal"/>
+        <w:spacing w:lineRule="auto" w:line="240"/>
+        <w:jc w:val="both"/>
+        <w:rPr>
+          <w:rFonts w:ascii="Public Sans" w:hAnsi="Public Sans"/>
+          <w:sz w:val="20"/>
+          <w:szCs w:val="20"/>
+        </w:rPr>
+      </w:pPr>
+      <w:r>
+        <w:rPr>
+          <w:rFonts w:eastAsia="Times New Roman" w:cs="Calibri" w:ascii="Public Sans" w:hAnsi="Public Sans" w:cstheme="minorHAnsi"/>
+          <w:sz w:val="20"/>
+          <w:szCs w:val="20"/>
+        </w:rPr>
+        <w:t xml:space="preserve"> • </w:t>
+      </w:r>
+      <w:r>
+        <w:rPr>
+          <w:rFonts w:eastAsia="Times New Roman" w:cs="Calibri" w:ascii="Public Sans" w:hAnsi="Public Sans" w:cstheme="minorHAnsi"/>
+          <w:sz w:val="20"/>
+          <w:szCs w:val="20"/>
+        </w:rPr>
+        <w:t>Built and deployed globally distributable internal systems monitoring, configuring and reporting software to effectively eliminate 80% of my original job functions.</w:t>
+      </w:r>
+    </w:p>
+    <w:p>
+      <w:pPr>
+        <w:pStyle w:val="Normal"/>
+        <w:spacing w:lineRule="auto" w:line="240"/>
+        <w:jc w:val="both"/>
+        <w:rPr>
+          <w:rFonts w:ascii="Public Sans" w:hAnsi="Public Sans"/>
+          <w:sz w:val="20"/>
+          <w:szCs w:val="20"/>
+        </w:rPr>
+      </w:pPr>
+      <w:r>
+        <w:rPr>
+          <w:rFonts w:eastAsia="Times New Roman" w:cs="Calibri" w:ascii="Public Sans" w:hAnsi="Public Sans" w:cstheme="minorHAnsi"/>
+          <w:sz w:val="20"/>
+          <w:szCs w:val="20"/>
+        </w:rPr>
+        <w:t xml:space="preserve"> • </w:t>
+      </w:r>
+      <w:r>
+        <w:rPr>
+          <w:rFonts w:eastAsia="Times New Roman" w:cs="Calibri" w:ascii="Public Sans" w:hAnsi="Public Sans" w:cstheme="minorHAnsi"/>
+          <w:sz w:val="20"/>
+          <w:szCs w:val="20"/>
+        </w:rPr>
+        <w:t>Hosted and developed internal “lunch &amp; learns” covering Emacs, Linux and systems internals w/ 12-20 people in recurrent attendance.</w:t>
+      </w:r>
+    </w:p>
+    <w:p>
+      <w:pPr>
+        <w:pStyle w:val="Normal"/>
+        <w:spacing w:lineRule="auto" w:line="240"/>
+        <w:jc w:val="both"/>
+        <w:rPr>
+          <w:rFonts w:ascii="Public Sans" w:hAnsi="Public Sans"/>
+          <w:sz w:val="20"/>
+          <w:szCs w:val="20"/>
+        </w:rPr>
+      </w:pPr>
+      <w:r>
+        <w:rPr>
+          <w:rFonts w:eastAsia="Times New Roman" w:cs="Calibri" w:ascii="Public Sans" w:hAnsi="Public Sans" w:cstheme="minorHAnsi"/>
+          <w:sz w:val="20"/>
+          <w:szCs w:val="20"/>
+        </w:rPr>
+        <w:t xml:space="preserve">• </w:t>
+      </w:r>
+      <w:r>
+        <w:rPr>
+          <w:rFonts w:eastAsia="Times New Roman" w:cs="Calibri" w:ascii="Public Sans" w:hAnsi="Public Sans" w:cstheme="minorHAnsi"/>
+          <w:sz w:val="20"/>
+          <w:szCs w:val="20"/>
+        </w:rPr>
+        <w:t>Received 19 Peer Bonuses and 2 Challenge Awards for Hurricane and Pandemic Support</w:t>
       </w:r>
     </w:p>
     <w:p>
@@ -1277,7 +1494,7 @@
       </w:r>
       <w:r>
         <w:rPr>
-          <w:rStyle w:val="Whitespacepre"/>
+          <w:rStyle w:val="White-space-pre"/>
           <w:rFonts w:cs="Segoe UI" w:ascii="Public Sans" w:hAnsi="Public Sans"/>
           <w:sz w:val="20"/>
           <w:szCs w:val="20"/>
@@ -1292,7 +1509,7 @@
           <w:szCs w:val="20"/>
           <w:shd w:fill="FFFFFF" w:val="clear"/>
         </w:rPr>
-        <w:t>Laravel· Ruby· Ruby-on-Rails· PHP· TomTom API· Google Maps API· Ansible· Docker· Python · GitHub · RedHat KVM· Docker· GCVE · Active Directory· Windows Server 2016· MoIP· VoIP· Cisco CLI· Juniper· pfSense · PlatformIO · JSON · HTML · MySQL· PostgreSQL · OpenBSD · Iptables · Palo Alto Firewalls · RFID · QR-Code Programming</w:t>
+        <w:t>SQL· GSQL· Kubernetes · CI/CD· HTML· JavaScript· CSS· Bash· C++</w:t>
       </w:r>
     </w:p>
     <w:p>
@@ -1303,7 +1520,6 @@
         <w:rPr>
           <w:rFonts w:ascii="Public Sans" w:hAnsi="Public Sans" w:eastAsia="Times New Roman" w:cs="" w:cstheme="minorBidi"/>
           <w:b/>
-          <w:b/>
           <w:sz w:val="20"/>
           <w:szCs w:val="20"/>
         </w:rPr>
@@ -1331,8 +1547,205 @@
           <w:sz w:val="20"/>
           <w:szCs w:val="20"/>
         </w:rPr>
-        <w:t xml:space="preserve">Sr. </w:t>
-      </w:r>
+        <w:t>Network Operations Technician</w:t>
+      </w:r>
+      <w:r>
+        <w:rPr>
+          <w:rFonts w:eastAsia="Times New Roman" w:cs="Calibri" w:ascii="Public Sans" w:hAnsi="Public Sans" w:cstheme="minorHAnsi"/>
+          <w:sz w:val="20"/>
+          <w:szCs w:val="20"/>
+        </w:rPr>
+        <w:tab/>
+        <w:t xml:space="preserve"> </w:t>
+        <w:tab/>
+        <w:tab/>
+        <w:tab/>
+        <w:tab/>
+        <w:t xml:space="preserve">           </w:t>
+        <w:tab/>
+        <w:t xml:space="preserve">     </w:t>
+      </w:r>
+      <w:r>
+        <w:rPr>
+          <w:rStyle w:val="Contentcontrolboundarysink"/>
+          <w:rFonts w:ascii="Public Sans" w:hAnsi="Public Sans"/>
+          <w:sz w:val="20"/>
+          <w:szCs w:val="20"/>
+          <w:shd w:fill="FFFFFF" w:val="clear"/>
+        </w:rPr>
+        <w:t xml:space="preserve">July 2017​ </w:t>
+      </w:r>
+      <w:r>
+        <w:rPr>
+          <w:rStyle w:val="Normaltextrun"/>
+          <w:rFonts w:ascii="Public Sans" w:hAnsi="Public Sans"/>
+          <w:sz w:val="20"/>
+          <w:szCs w:val="20"/>
+          <w:shd w:fill="FFFFFF" w:val="clear"/>
+        </w:rPr>
+        <w:t>–</w:t>
+      </w:r>
+      <w:r>
+        <w:rPr>
+          <w:rStyle w:val="Contentcontrolboundarysink"/>
+          <w:rFonts w:ascii="Public Sans" w:hAnsi="Public Sans"/>
+          <w:sz w:val="20"/>
+          <w:szCs w:val="20"/>
+          <w:shd w:fill="FFFFFF" w:val="clear"/>
+        </w:rPr>
+        <w:t xml:space="preserve">​ </w:t>
+      </w:r>
+      <w:r>
+        <w:rPr>
+          <w:rStyle w:val="Normaltextrun"/>
+          <w:rFonts w:ascii="Public Sans" w:hAnsi="Public Sans"/>
+          <w:sz w:val="20"/>
+          <w:szCs w:val="20"/>
+          <w:shd w:fill="FFFFFF" w:val="clear"/>
+        </w:rPr>
+        <w:t>December 2018</w:t>
+      </w:r>
+      <w:r>
+        <w:rPr>
+          <w:rStyle w:val="Contentcontrolboundarysink"/>
+          <w:rFonts w:ascii="Public Sans" w:hAnsi="Public Sans"/>
+          <w:sz w:val="20"/>
+          <w:szCs w:val="20"/>
+          <w:shd w:fill="FFFFFF" w:val="clear"/>
+        </w:rPr>
+        <w:t>​</w:t>
+      </w:r>
+    </w:p>
+    <w:p>
+      <w:pPr>
+        <w:pStyle w:val="Normal"/>
+        <w:spacing w:lineRule="auto" w:line="240"/>
+        <w:jc w:val="both"/>
+        <w:rPr/>
+      </w:pPr>
+      <w:r>
+        <w:rPr>
+          <w:rStyle w:val="Normaltextrun"/>
+          <w:rFonts w:ascii="Public Sans" w:hAnsi="Public Sans"/>
+          <w:sz w:val="20"/>
+          <w:szCs w:val="20"/>
+        </w:rPr>
+        <w:t>Switch LTD | Network Operations | Contract to Hire | 100% On-site | Las Vegas, NV</w:t>
+      </w:r>
+    </w:p>
+    <w:p>
+      <w:pPr>
+        <w:pStyle w:val="Normal"/>
+        <w:spacing w:lineRule="auto" w:line="240" w:before="20" w:after="20"/>
+        <w:jc w:val="both"/>
+        <w:rPr>
+          <w:rFonts w:ascii="Public Sans" w:hAnsi="Public Sans"/>
+          <w:sz w:val="20"/>
+          <w:szCs w:val="20"/>
+        </w:rPr>
+      </w:pPr>
+      <w:r>
+        <w:rPr>
+          <w:rFonts w:eastAsia="Times New Roman" w:cs="Calibri" w:ascii="Public Sans" w:hAnsi="Public Sans" w:cstheme="minorHAnsi"/>
+          <w:sz w:val="20"/>
+          <w:szCs w:val="20"/>
+        </w:rPr>
+        <w:t>Coordinated with engineering teams to provide infrastructure support.</w:t>
+      </w:r>
+    </w:p>
+    <w:p>
+      <w:pPr>
+        <w:pStyle w:val="Normal"/>
+        <w:spacing w:lineRule="auto" w:line="240"/>
+        <w:jc w:val="both"/>
+        <w:rPr>
+          <w:rFonts w:ascii="Public Sans" w:hAnsi="Public Sans"/>
+          <w:sz w:val="20"/>
+          <w:szCs w:val="20"/>
+        </w:rPr>
+      </w:pPr>
+      <w:r>
+        <w:rPr>
+          <w:rFonts w:eastAsia="Times New Roman" w:cs="Calibri" w:ascii="Public Sans" w:hAnsi="Public Sans" w:cstheme="minorHAnsi"/>
+          <w:sz w:val="20"/>
+          <w:szCs w:val="20"/>
+        </w:rPr>
+        <w:t xml:space="preserve">• </w:t>
+      </w:r>
+      <w:r>
+        <w:rPr>
+          <w:rFonts w:eastAsia="Times New Roman" w:cs="Calibri" w:ascii="Public Sans" w:hAnsi="Public Sans" w:cstheme="minorHAnsi"/>
+          <w:sz w:val="20"/>
+          <w:szCs w:val="20"/>
+        </w:rPr>
+        <w:t>Implemented custom programmed outlook filters combined with email lexical analysis to autogenerate tickets based on customer emails saving approximately 65% of time spent answering emails.</w:t>
+      </w:r>
+    </w:p>
+    <w:p>
+      <w:pPr>
+        <w:pStyle w:val="Normal"/>
+        <w:spacing w:lineRule="auto" w:line="240" w:before="20" w:after="0"/>
+        <w:jc w:val="both"/>
+        <w:rPr/>
+      </w:pPr>
+      <w:r>
+        <w:rPr>
+          <w:rStyle w:val="Strong"/>
+          <w:rFonts w:cs="Segoe UI" w:ascii="Public Sans" w:hAnsi="Public Sans"/>
+          <w:sz w:val="20"/>
+          <w:szCs w:val="20"/>
+          <w:shd w:fill="FFFFFF" w:val="clear"/>
+        </w:rPr>
+        <w:t>Skills:</w:t>
+      </w:r>
+      <w:r>
+        <w:rPr>
+          <w:rStyle w:val="White-space-pre"/>
+          <w:rFonts w:cs="Segoe UI" w:ascii="Public Sans" w:hAnsi="Public Sans"/>
+          <w:sz w:val="20"/>
+          <w:szCs w:val="20"/>
+          <w:shd w:fill="FFFFFF" w:val="clear"/>
+        </w:rPr>
+        <w:t xml:space="preserve"> </w:t>
+      </w:r>
+      <w:r>
+        <w:rPr>
+          <w:rFonts w:cs="Segoe UI" w:ascii="Public Sans" w:hAnsi="Public Sans"/>
+          <w:sz w:val="20"/>
+          <w:szCs w:val="20"/>
+          <w:shd w:fill="FFFFFF" w:val="clear"/>
+        </w:rPr>
+        <w:t xml:space="preserve">AutoHotkey · BGP · PowerShell · Splunk </w:t>
+      </w:r>
+    </w:p>
+    <w:p>
+      <w:pPr>
+        <w:pStyle w:val="Normal"/>
+        <w:spacing w:lineRule="auto" w:line="240"/>
+        <w:jc w:val="both"/>
+        <w:rPr>
+          <w:rFonts w:ascii="Public Sans" w:hAnsi="Public Sans" w:eastAsia="Times New Roman" w:cs="" w:cstheme="minorBidi"/>
+          <w:b/>
+          <w:sz w:val="20"/>
+          <w:szCs w:val="20"/>
+        </w:rPr>
+      </w:pPr>
+      <w:r>
+        <w:rPr>
+          <w:rFonts w:eastAsia="Times New Roman" w:cs="" w:cstheme="minorBidi" w:ascii="Public Sans" w:hAnsi="Public Sans"/>
+          <w:b/>
+          <w:sz w:val="20"/>
+          <w:szCs w:val="20"/>
+        </w:rPr>
+      </w:r>
+    </w:p>
+    <w:p>
+      <w:pPr>
+        <w:pStyle w:val="Normal"/>
+        <w:spacing w:lineRule="auto" w:line="240"/>
+        <w:jc w:val="both"/>
+        <w:rPr/>
+      </w:pPr>
       <w:r>
         <w:rPr>
           <w:rFonts w:eastAsia="Times New Roman" w:cs="" w:ascii="Public Sans" w:hAnsi="Public Sans" w:cstheme="minorBidi"/>
@@ -1340,17 +1753,34 @@
           <w:sz w:val="20"/>
           <w:szCs w:val="20"/>
         </w:rPr>
-        <w:t>Infrastructure Operations Engineer, GCVE Tech Lead</w:t>
-      </w:r>
-      <w:r>
-        <w:rPr>
-          <w:rFonts w:eastAsia="Times New Roman" w:cs="Calibri" w:ascii="Public Sans" w:hAnsi="Public Sans" w:cstheme="minorHAnsi"/>
-          <w:sz w:val="20"/>
-          <w:szCs w:val="20"/>
-        </w:rPr>
-        <w:tab/>
-        <w:tab/>
-        <w:t xml:space="preserve">         </w:t>
+        <w:t>Systems Administrator IV</w:t>
+      </w:r>
+      <w:r>
+        <w:rPr>
+          <w:rFonts w:eastAsia="Times New Roman" w:cs="Calibri" w:ascii="Public Sans" w:hAnsi="Public Sans" w:cstheme="minorHAnsi"/>
+          <w:sz w:val="20"/>
+          <w:szCs w:val="20"/>
+        </w:rPr>
+        <w:tab/>
+        <w:t xml:space="preserve"> </w:t>
+        <w:tab/>
+        <w:tab/>
+        <w:tab/>
+        <w:tab/>
+        <w:t xml:space="preserve">           </w:t>
+        <w:tab/>
+        <w:tab/>
+        <w:t xml:space="preserve">          </w:t>
+      </w:r>
+      <w:r>
+        <w:rPr>
+          <w:rStyle w:val="Contentcontrolboundarysink"/>
+          <w:rFonts w:ascii="Public Sans" w:hAnsi="Public Sans"/>
+          <w:sz w:val="20"/>
+          <w:szCs w:val="20"/>
+          <w:shd w:fill="FFFFFF" w:val="clear"/>
+        </w:rPr>
+        <w:t xml:space="preserve">October 2016​ </w:t>
       </w:r>
       <w:r>
         <w:rPr>
@@ -1360,7 +1790,7 @@
           <w:szCs w:val="20"/>
           <w:shd w:fill="FFFFFF" w:val="clear"/>
         </w:rPr>
-        <w:t>December 2018</w:t>
+        <w:t>–</w:t>
       </w:r>
       <w:r>
         <w:rPr>
@@ -1370,7 +1800,7 @@
           <w:szCs w:val="20"/>
           <w:shd w:fill="FFFFFF" w:val="clear"/>
         </w:rPr>
-        <w:t xml:space="preserve"> </w:t>
+        <w:t xml:space="preserve">​ </w:t>
       </w:r>
       <w:r>
         <w:rPr>
@@ -1380,7 +1810,7 @@
           <w:szCs w:val="20"/>
           <w:shd w:fill="FFFFFF" w:val="clear"/>
         </w:rPr>
-        <w:t>–</w:t>
+        <w:t>June 2017</w:t>
       </w:r>
       <w:r>
         <w:rPr>
@@ -1390,44 +1820,24 @@
           <w:szCs w:val="20"/>
           <w:shd w:fill="FFFFFF" w:val="clear"/>
         </w:rPr>
-        <w:t xml:space="preserve">​ </w:t>
-      </w:r>
+        <w:t>​</w:t>
+      </w:r>
+    </w:p>
+    <w:p>
+      <w:pPr>
+        <w:pStyle w:val="Normal"/>
+        <w:spacing w:lineRule="auto" w:line="240"/>
+        <w:jc w:val="both"/>
+        <w:rPr/>
+      </w:pPr>
       <w:r>
         <w:rPr>
           <w:rStyle w:val="Normaltextrun"/>
           <w:rFonts w:ascii="Public Sans" w:hAnsi="Public Sans"/>
           <w:sz w:val="20"/>
           <w:szCs w:val="20"/>
-          <w:shd w:fill="FFFFFF" w:val="clear"/>
-        </w:rPr>
-        <w:t>December 2021</w:t>
-      </w:r>
-      <w:r>
-        <w:rPr>
-          <w:rStyle w:val="Contentcontrolboundarysink"/>
-          <w:rFonts w:ascii="Public Sans" w:hAnsi="Public Sans"/>
-          <w:sz w:val="20"/>
-          <w:szCs w:val="20"/>
-          <w:shd w:fill="FFFFFF" w:val="clear"/>
-        </w:rPr>
-        <w:t>​</w:t>
-      </w:r>
-    </w:p>
-    <w:p>
-      <w:pPr>
-        <w:pStyle w:val="Normal"/>
-        <w:spacing w:lineRule="auto" w:line="240"/>
-        <w:jc w:val="both"/>
-        <w:rPr/>
-      </w:pPr>
-      <w:r>
-        <w:rPr>
-          <w:rStyle w:val="Normaltextrun"/>
-          <w:rFonts w:ascii="Public Sans" w:hAnsi="Public Sans"/>
-          <w:sz w:val="20"/>
-          <w:szCs w:val="20"/>
-        </w:rPr>
-        <w:t>Google | Engineering Field Services, Server, Network &amp; Hardware Operations Teams | Direct-Hire, Tech-level 3 | Reston, VA</w:t>
+        </w:rPr>
+        <w:t>Pinnacle Community Services | Information Technology | Direct-Hire | 100% On-site | Las Vegas, NV</w:t>
       </w:r>
     </w:p>
     <w:p>
@@ -1447,13 +1857,13 @@
           <w:sz w:val="20"/>
           <w:szCs w:val="20"/>
         </w:rPr>
-        <w:t xml:space="preserve">Worked in the L4-5 global EFS team covering all architectures for the entirety of the Google production fleet. Collaborated with a 12-member team to lead projects and teams to deploy, maintain and configure the production infrastructure from Layers 1 – 4 of the OSI model. </w:t>
-      </w:r>
-    </w:p>
-    <w:p>
-      <w:pPr>
-        <w:pStyle w:val="Normal"/>
-        <w:spacing w:lineRule="auto" w:line="240"/>
+        <w:t>Worked in a marketing automation platform organization, assisting businesses of various sizes. Collaborated with a 1,200-person team to improve security and comply with SOC 2 and PCI-DSS. Led projects to strengthen security processes and promote best practices.</w:t>
+      </w:r>
+    </w:p>
+    <w:p>
+      <w:pPr>
+        <w:pStyle w:val="Normal"/>
+        <w:spacing w:lineRule="auto" w:line="240" w:before="20" w:after="20"/>
         <w:jc w:val="both"/>
         <w:rPr>
           <w:rFonts w:ascii="Public Sans" w:hAnsi="Public Sans"/>
@@ -1475,13 +1885,13 @@
           <w:sz w:val="20"/>
           <w:szCs w:val="20"/>
         </w:rPr>
-        <w:t>Provided zero loss to five-9 SLO and SLA during the 400% increase to production load of the Covid-19 outbreak with an 80% reduction in staff.</w:t>
-      </w:r>
-    </w:p>
-    <w:p>
-      <w:pPr>
-        <w:pStyle w:val="Normal"/>
-        <w:spacing w:lineRule="auto" w:line="240"/>
+        <w:t>Developed internal file-share-system and converted over to bring organization into HIPAA compliance.</w:t>
+      </w:r>
+    </w:p>
+    <w:p>
+      <w:pPr>
+        <w:pStyle w:val="Normal"/>
+        <w:spacing w:lineRule="auto" w:line="240" w:before="20" w:after="20"/>
         <w:jc w:val="both"/>
         <w:rPr>
           <w:rFonts w:ascii="Public Sans" w:hAnsi="Public Sans"/>
@@ -1503,13 +1913,13 @@
           <w:sz w:val="20"/>
           <w:szCs w:val="20"/>
         </w:rPr>
-        <w:t xml:space="preserve">Saved the company an estimated $450k in lost compute time to isolate an issue occurring on the power line which took 8 months to gather the data for conclusive enough evidence to change the design. </w:t>
-      </w:r>
-    </w:p>
-    <w:p>
-      <w:pPr>
-        <w:pStyle w:val="Normal"/>
-        <w:spacing w:lineRule="auto" w:line="240"/>
+        <w:t>Created Porteus system images to access in-house customer care system from Windows XP machines for approximately 30 remote sites.</w:t>
+      </w:r>
+    </w:p>
+    <w:p>
+      <w:pPr>
+        <w:pStyle w:val="Normal"/>
+        <w:spacing w:lineRule="auto" w:line="240" w:before="20" w:after="20"/>
         <w:jc w:val="both"/>
         <w:rPr>
           <w:rFonts w:ascii="Public Sans" w:hAnsi="Public Sans"/>
@@ -1531,13 +1941,13 @@
           <w:sz w:val="20"/>
           <w:szCs w:val="20"/>
         </w:rPr>
-        <w:t>Led the project team which deployed 1/3 of the GCVE infrastructure in which we were able to complete the project 75% ahead of schedule. All contractors on the team were converted to full time.</w:t>
-      </w:r>
-    </w:p>
-    <w:p>
-      <w:pPr>
-        <w:pStyle w:val="Normal"/>
-        <w:spacing w:lineRule="auto" w:line="240"/>
+        <w:t>Secured the companies trunks using IPsec over GRE on Cisco and Avaya infrastructure.</w:t>
+      </w:r>
+    </w:p>
+    <w:p>
+      <w:pPr>
+        <w:pStyle w:val="Normal"/>
+        <w:spacing w:lineRule="auto" w:line="240" w:before="20" w:after="20"/>
         <w:jc w:val="both"/>
         <w:rPr>
           <w:rFonts w:ascii="Public Sans" w:hAnsi="Public Sans"/>
@@ -1559,63 +1969,7 @@
           <w:sz w:val="20"/>
           <w:szCs w:val="20"/>
         </w:rPr>
-        <w:t>Built and deployed globally distributable internal systems monitoring, configuring and reporting software to effectively eliminate 80% of my original job functions.</w:t>
-      </w:r>
-    </w:p>
-    <w:p>
-      <w:pPr>
-        <w:pStyle w:val="Normal"/>
-        <w:spacing w:lineRule="auto" w:line="240"/>
-        <w:jc w:val="both"/>
-        <w:rPr>
-          <w:rFonts w:ascii="Public Sans" w:hAnsi="Public Sans"/>
-          <w:sz w:val="20"/>
-          <w:szCs w:val="20"/>
-        </w:rPr>
-      </w:pPr>
-      <w:r>
-        <w:rPr>
-          <w:rFonts w:eastAsia="Times New Roman" w:cs="Calibri" w:ascii="Public Sans" w:hAnsi="Public Sans" w:cstheme="minorHAnsi"/>
-          <w:sz w:val="20"/>
-          <w:szCs w:val="20"/>
-        </w:rPr>
-        <w:t xml:space="preserve"> • </w:t>
-      </w:r>
-      <w:r>
-        <w:rPr>
-          <w:rFonts w:eastAsia="Times New Roman" w:cs="Calibri" w:ascii="Public Sans" w:hAnsi="Public Sans" w:cstheme="minorHAnsi"/>
-          <w:sz w:val="20"/>
-          <w:szCs w:val="20"/>
-        </w:rPr>
-        <w:t>Hosted and developed internal “lunch &amp; learns” covering Emacs, Linux and systems internals w/ 12-20 people in recurrent attendance.</w:t>
-      </w:r>
-    </w:p>
-    <w:p>
-      <w:pPr>
-        <w:pStyle w:val="Normal"/>
-        <w:spacing w:lineRule="auto" w:line="240"/>
-        <w:jc w:val="both"/>
-        <w:rPr>
-          <w:rFonts w:ascii="Public Sans" w:hAnsi="Public Sans"/>
-          <w:sz w:val="20"/>
-          <w:szCs w:val="20"/>
-        </w:rPr>
-      </w:pPr>
-      <w:r>
-        <w:rPr>
-          <w:rFonts w:eastAsia="Times New Roman" w:cs="Calibri" w:ascii="Public Sans" w:hAnsi="Public Sans" w:cstheme="minorHAnsi"/>
-          <w:sz w:val="20"/>
-          <w:szCs w:val="20"/>
-        </w:rPr>
-        <w:t xml:space="preserve">• </w:t>
-      </w:r>
-      <w:r>
-        <w:rPr>
-          <w:rFonts w:eastAsia="Times New Roman" w:cs="Calibri" w:ascii="Public Sans" w:hAnsi="Public Sans" w:cstheme="minorHAnsi"/>
-          <w:sz w:val="20"/>
-          <w:szCs w:val="20"/>
-        </w:rPr>
-        <w:t>Received 19 Peer Bonuses and 2 Challenge Awards for Hurricane and Pandemic Support</w:t>
+        <w:t xml:space="preserve">Saved the company approximately $80k from unneeded legal hours through conducting an in-house investigation using the Sleuth digital forensics toolkit to procure documents required for discovery. </w:t>
       </w:r>
     </w:p>
     <w:p>
@@ -1637,7 +1991,7 @@
       </w:r>
       <w:r>
         <w:rPr>
-          <w:rStyle w:val="Whitespacepre"/>
+          <w:rStyle w:val="White-space-pre"/>
           <w:rFonts w:cs="Segoe UI" w:ascii="Public Sans" w:hAnsi="Public Sans"/>
           <w:sz w:val="20"/>
           <w:szCs w:val="20"/>
@@ -1652,505 +2006,6 @@
           <w:szCs w:val="20"/>
           <w:shd w:fill="FFFFFF" w:val="clear"/>
         </w:rPr>
-        <w:t>SQL· GSQL· Kubernetes · CI/CD· HTML· JavaScript· CSS· Bash· C++</w:t>
-      </w:r>
-    </w:p>
-    <w:p>
-      <w:pPr>
-        <w:pStyle w:val="Normal"/>
-        <w:spacing w:lineRule="auto" w:line="240"/>
-        <w:jc w:val="both"/>
-        <w:rPr>
-          <w:rFonts w:ascii="Public Sans" w:hAnsi="Public Sans" w:eastAsia="Times New Roman" w:cs="" w:cstheme="minorBidi"/>
-          <w:b/>
-          <w:b/>
-          <w:sz w:val="20"/>
-          <w:szCs w:val="20"/>
-        </w:rPr>
-      </w:pPr>
-      <w:r>
-        <w:rPr>
-          <w:rFonts w:eastAsia="Times New Roman" w:cs="" w:cstheme="minorBidi" w:ascii="Public Sans" w:hAnsi="Public Sans"/>
-          <w:b/>
-          <w:sz w:val="20"/>
-          <w:szCs w:val="20"/>
-        </w:rPr>
-      </w:r>
-    </w:p>
-    <w:p>
-      <w:pPr>
-        <w:pStyle w:val="Normal"/>
-        <w:spacing w:lineRule="auto" w:line="240"/>
-        <w:jc w:val="both"/>
-        <w:rPr/>
-      </w:pPr>
-      <w:r>
-        <w:rPr>
-          <w:rFonts w:eastAsia="Times New Roman" w:cs="" w:ascii="Public Sans" w:hAnsi="Public Sans" w:cstheme="minorBidi"/>
-          <w:b/>
-          <w:sz w:val="20"/>
-          <w:szCs w:val="20"/>
-        </w:rPr>
-        <w:t>Network Operations Technician</w:t>
-      </w:r>
-      <w:r>
-        <w:rPr>
-          <w:rFonts w:eastAsia="Times New Roman" w:cs="Calibri" w:ascii="Public Sans" w:hAnsi="Public Sans" w:cstheme="minorHAnsi"/>
-          <w:sz w:val="20"/>
-          <w:szCs w:val="20"/>
-        </w:rPr>
-        <w:tab/>
-        <w:t xml:space="preserve"> </w:t>
-        <w:tab/>
-        <w:tab/>
-        <w:tab/>
-        <w:tab/>
-        <w:t xml:space="preserve">           </w:t>
-        <w:tab/>
-        <w:t xml:space="preserve">     </w:t>
-      </w:r>
-      <w:r>
-        <w:rPr>
-          <w:rStyle w:val="Contentcontrolboundarysink"/>
-          <w:rFonts w:ascii="Public Sans" w:hAnsi="Public Sans"/>
-          <w:sz w:val="20"/>
-          <w:szCs w:val="20"/>
-          <w:shd w:fill="FFFFFF" w:val="clear"/>
-        </w:rPr>
-        <w:t xml:space="preserve">July 2017​ </w:t>
-      </w:r>
-      <w:r>
-        <w:rPr>
-          <w:rStyle w:val="Normaltextrun"/>
-          <w:rFonts w:ascii="Public Sans" w:hAnsi="Public Sans"/>
-          <w:sz w:val="20"/>
-          <w:szCs w:val="20"/>
-          <w:shd w:fill="FFFFFF" w:val="clear"/>
-        </w:rPr>
-        <w:t>–</w:t>
-      </w:r>
-      <w:r>
-        <w:rPr>
-          <w:rStyle w:val="Contentcontrolboundarysink"/>
-          <w:rFonts w:ascii="Public Sans" w:hAnsi="Public Sans"/>
-          <w:sz w:val="20"/>
-          <w:szCs w:val="20"/>
-          <w:shd w:fill="FFFFFF" w:val="clear"/>
-        </w:rPr>
-        <w:t xml:space="preserve">​ </w:t>
-      </w:r>
-      <w:r>
-        <w:rPr>
-          <w:rStyle w:val="Normaltextrun"/>
-          <w:rFonts w:ascii="Public Sans" w:hAnsi="Public Sans"/>
-          <w:sz w:val="20"/>
-          <w:szCs w:val="20"/>
-          <w:shd w:fill="FFFFFF" w:val="clear"/>
-        </w:rPr>
-        <w:t>December 2018</w:t>
-      </w:r>
-      <w:r>
-        <w:rPr>
-          <w:rStyle w:val="Contentcontrolboundarysink"/>
-          <w:rFonts w:ascii="Public Sans" w:hAnsi="Public Sans"/>
-          <w:sz w:val="20"/>
-          <w:szCs w:val="20"/>
-          <w:shd w:fill="FFFFFF" w:val="clear"/>
-        </w:rPr>
-        <w:t>​</w:t>
-      </w:r>
-    </w:p>
-    <w:p>
-      <w:pPr>
-        <w:pStyle w:val="Normal"/>
-        <w:spacing w:lineRule="auto" w:line="240"/>
-        <w:jc w:val="both"/>
-        <w:rPr/>
-      </w:pPr>
-      <w:r>
-        <w:rPr>
-          <w:rStyle w:val="Normaltextrun"/>
-          <w:rFonts w:ascii="Public Sans" w:hAnsi="Public Sans"/>
-          <w:sz w:val="20"/>
-          <w:szCs w:val="20"/>
-        </w:rPr>
-        <w:t>Switch LTD | Network Operations | Contract to Hire | 100% On-site | Las Vegas, NV</w:t>
-      </w:r>
-    </w:p>
-    <w:p>
-      <w:pPr>
-        <w:pStyle w:val="Normal"/>
-        <w:spacing w:lineRule="auto" w:line="240" w:before="20" w:after="20"/>
-        <w:jc w:val="both"/>
-        <w:rPr>
-          <w:rFonts w:ascii="Public Sans" w:hAnsi="Public Sans"/>
-          <w:sz w:val="20"/>
-          <w:szCs w:val="20"/>
-        </w:rPr>
-      </w:pPr>
-      <w:r>
-        <w:rPr>
-          <w:rFonts w:eastAsia="Times New Roman" w:cs="Calibri" w:ascii="Public Sans" w:hAnsi="Public Sans" w:cstheme="minorHAnsi"/>
-          <w:sz w:val="20"/>
-          <w:szCs w:val="20"/>
-        </w:rPr>
-        <w:t>Coordinated with engineering teams to provide infrastructure support.</w:t>
-      </w:r>
-    </w:p>
-    <w:p>
-      <w:pPr>
-        <w:pStyle w:val="Normal"/>
-        <w:spacing w:lineRule="auto" w:line="240"/>
-        <w:jc w:val="both"/>
-        <w:rPr>
-          <w:rFonts w:ascii="Public Sans" w:hAnsi="Public Sans"/>
-          <w:sz w:val="20"/>
-          <w:szCs w:val="20"/>
-        </w:rPr>
-      </w:pPr>
-      <w:r>
-        <w:rPr>
-          <w:rFonts w:eastAsia="Times New Roman" w:cs="Calibri" w:ascii="Public Sans" w:hAnsi="Public Sans" w:cstheme="minorHAnsi"/>
-          <w:sz w:val="20"/>
-          <w:szCs w:val="20"/>
-        </w:rPr>
-        <w:t xml:space="preserve">• </w:t>
-      </w:r>
-      <w:r>
-        <w:rPr>
-          <w:rFonts w:eastAsia="Times New Roman" w:cs="Calibri" w:ascii="Public Sans" w:hAnsi="Public Sans" w:cstheme="minorHAnsi"/>
-          <w:sz w:val="20"/>
-          <w:szCs w:val="20"/>
-        </w:rPr>
-        <w:t>Implemented custom programmed outlook filters combined with email lexical analysis to autogenerate tickets based on customer emails saving approximately 65% of time spent answering emails.</w:t>
-      </w:r>
-    </w:p>
-    <w:p>
-      <w:pPr>
-        <w:pStyle w:val="Normal"/>
-        <w:spacing w:lineRule="auto" w:line="240" w:before="20" w:after="0"/>
-        <w:jc w:val="both"/>
-        <w:rPr/>
-      </w:pPr>
-      <w:r>
-        <w:rPr>
-          <w:rStyle w:val="Strong"/>
-          <w:rFonts w:cs="Segoe UI" w:ascii="Public Sans" w:hAnsi="Public Sans"/>
-          <w:sz w:val="20"/>
-          <w:szCs w:val="20"/>
-          <w:shd w:fill="FFFFFF" w:val="clear"/>
-        </w:rPr>
-        <w:t>Skills:</w:t>
-      </w:r>
-      <w:r>
-        <w:rPr>
-          <w:rStyle w:val="Whitespacepre"/>
-          <w:rFonts w:cs="Segoe UI" w:ascii="Public Sans" w:hAnsi="Public Sans"/>
-          <w:sz w:val="20"/>
-          <w:szCs w:val="20"/>
-          <w:shd w:fill="FFFFFF" w:val="clear"/>
-        </w:rPr>
-        <w:t xml:space="preserve"> </w:t>
-      </w:r>
-      <w:r>
-        <w:rPr>
-          <w:rFonts w:cs="Segoe UI" w:ascii="Public Sans" w:hAnsi="Public Sans"/>
-          <w:sz w:val="20"/>
-          <w:szCs w:val="20"/>
-          <w:shd w:fill="FFFFFF" w:val="clear"/>
-        </w:rPr>
-        <w:t xml:space="preserve">AutoHotkey · BGP · PowerShell · Splunk </w:t>
-      </w:r>
-    </w:p>
-    <w:p>
-      <w:pPr>
-        <w:pStyle w:val="Normal"/>
-        <w:spacing w:lineRule="auto" w:line="240"/>
-        <w:jc w:val="both"/>
-        <w:rPr>
-          <w:rFonts w:ascii="Public Sans" w:hAnsi="Public Sans" w:eastAsia="Times New Roman" w:cs="" w:cstheme="minorBidi"/>
-          <w:b/>
-          <w:b/>
-          <w:sz w:val="20"/>
-          <w:szCs w:val="20"/>
-        </w:rPr>
-      </w:pPr>
-      <w:r>
-        <w:rPr>
-          <w:rFonts w:eastAsia="Times New Roman" w:cs="" w:cstheme="minorBidi" w:ascii="Public Sans" w:hAnsi="Public Sans"/>
-          <w:b/>
-          <w:sz w:val="20"/>
-          <w:szCs w:val="20"/>
-        </w:rPr>
-      </w:r>
-    </w:p>
-    <w:p>
-      <w:pPr>
-        <w:pStyle w:val="Normal"/>
-        <w:spacing w:lineRule="auto" w:line="240"/>
-        <w:jc w:val="both"/>
-        <w:rPr/>
-      </w:pPr>
-      <w:r>
-        <w:rPr>
-          <w:rFonts w:eastAsia="Times New Roman" w:cs="" w:ascii="Public Sans" w:hAnsi="Public Sans" w:cstheme="minorBidi"/>
-          <w:b/>
-          <w:sz w:val="20"/>
-          <w:szCs w:val="20"/>
-        </w:rPr>
-        <w:t>Systems Administrator IV</w:t>
-      </w:r>
-      <w:r>
-        <w:rPr>
-          <w:rFonts w:eastAsia="Times New Roman" w:cs="Calibri" w:ascii="Public Sans" w:hAnsi="Public Sans" w:cstheme="minorHAnsi"/>
-          <w:sz w:val="20"/>
-          <w:szCs w:val="20"/>
-        </w:rPr>
-        <w:tab/>
-        <w:t xml:space="preserve"> </w:t>
-        <w:tab/>
-        <w:tab/>
-        <w:tab/>
-        <w:tab/>
-        <w:t xml:space="preserve">           </w:t>
-        <w:tab/>
-        <w:tab/>
-        <w:t xml:space="preserve">          </w:t>
-      </w:r>
-      <w:r>
-        <w:rPr>
-          <w:rStyle w:val="Contentcontrolboundarysink"/>
-          <w:rFonts w:ascii="Public Sans" w:hAnsi="Public Sans"/>
-          <w:sz w:val="20"/>
-          <w:szCs w:val="20"/>
-          <w:shd w:fill="FFFFFF" w:val="clear"/>
-        </w:rPr>
-        <w:t xml:space="preserve">October 2016​ </w:t>
-      </w:r>
-      <w:r>
-        <w:rPr>
-          <w:rStyle w:val="Normaltextrun"/>
-          <w:rFonts w:ascii="Public Sans" w:hAnsi="Public Sans"/>
-          <w:sz w:val="20"/>
-          <w:szCs w:val="20"/>
-          <w:shd w:fill="FFFFFF" w:val="clear"/>
-        </w:rPr>
-        <w:t>–</w:t>
-      </w:r>
-      <w:r>
-        <w:rPr>
-          <w:rStyle w:val="Contentcontrolboundarysink"/>
-          <w:rFonts w:ascii="Public Sans" w:hAnsi="Public Sans"/>
-          <w:sz w:val="20"/>
-          <w:szCs w:val="20"/>
-          <w:shd w:fill="FFFFFF" w:val="clear"/>
-        </w:rPr>
-        <w:t xml:space="preserve">​ </w:t>
-      </w:r>
-      <w:r>
-        <w:rPr>
-          <w:rStyle w:val="Normaltextrun"/>
-          <w:rFonts w:ascii="Public Sans" w:hAnsi="Public Sans"/>
-          <w:sz w:val="20"/>
-          <w:szCs w:val="20"/>
-          <w:shd w:fill="FFFFFF" w:val="clear"/>
-        </w:rPr>
-        <w:t>June 2017</w:t>
-      </w:r>
-      <w:r>
-        <w:rPr>
-          <w:rStyle w:val="Contentcontrolboundarysink"/>
-          <w:rFonts w:ascii="Public Sans" w:hAnsi="Public Sans"/>
-          <w:sz w:val="20"/>
-          <w:szCs w:val="20"/>
-          <w:shd w:fill="FFFFFF" w:val="clear"/>
-        </w:rPr>
-        <w:t>​</w:t>
-      </w:r>
-    </w:p>
-    <w:p>
-      <w:pPr>
-        <w:pStyle w:val="Normal"/>
-        <w:spacing w:lineRule="auto" w:line="240"/>
-        <w:jc w:val="both"/>
-        <w:rPr/>
-      </w:pPr>
-      <w:r>
-        <w:rPr>
-          <w:rStyle w:val="Normaltextrun"/>
-          <w:rFonts w:ascii="Public Sans" w:hAnsi="Public Sans"/>
-          <w:sz w:val="20"/>
-          <w:szCs w:val="20"/>
-        </w:rPr>
-        <w:t>Pinnacle Community Services | Information Technology | Direct-Hire | 100% On-site | Las Vegas, NV</w:t>
-      </w:r>
-    </w:p>
-    <w:p>
-      <w:pPr>
-        <w:pStyle w:val="Normal"/>
-        <w:spacing w:lineRule="auto" w:line="240" w:before="20" w:after="20"/>
-        <w:jc w:val="both"/>
-        <w:rPr>
-          <w:rFonts w:ascii="Public Sans" w:hAnsi="Public Sans"/>
-          <w:sz w:val="20"/>
-          <w:szCs w:val="20"/>
-        </w:rPr>
-      </w:pPr>
-      <w:r>
-        <w:rPr>
-          <w:rFonts w:eastAsia="Times New Roman" w:cs="Calibri" w:ascii="Public Sans" w:hAnsi="Public Sans" w:cstheme="minorHAnsi"/>
-          <w:sz w:val="20"/>
-          <w:szCs w:val="20"/>
-        </w:rPr>
-        <w:t>Worked in a marketing automation platform organization, assisting businesses of various sizes. Collaborated with a 1,200-person team to improve security and comply with SOC 2 and PCI-DSS. Led projects to strengthen security processes and promote best practices.</w:t>
-      </w:r>
-    </w:p>
-    <w:p>
-      <w:pPr>
-        <w:pStyle w:val="Normal"/>
-        <w:spacing w:lineRule="auto" w:line="240" w:before="20" w:after="20"/>
-        <w:jc w:val="both"/>
-        <w:rPr>
-          <w:rFonts w:ascii="Public Sans" w:hAnsi="Public Sans"/>
-          <w:sz w:val="20"/>
-          <w:szCs w:val="20"/>
-        </w:rPr>
-      </w:pPr>
-      <w:r>
-        <w:rPr>
-          <w:rFonts w:eastAsia="Times New Roman" w:cs="Calibri" w:ascii="Public Sans" w:hAnsi="Public Sans" w:cstheme="minorHAnsi"/>
-          <w:sz w:val="20"/>
-          <w:szCs w:val="20"/>
-        </w:rPr>
-        <w:t xml:space="preserve"> • </w:t>
-      </w:r>
-      <w:r>
-        <w:rPr>
-          <w:rFonts w:eastAsia="Times New Roman" w:cs="Calibri" w:ascii="Public Sans" w:hAnsi="Public Sans" w:cstheme="minorHAnsi"/>
-          <w:sz w:val="20"/>
-          <w:szCs w:val="20"/>
-        </w:rPr>
-        <w:t>Developed internal file-share-system and converted over to bring organization into HIPAA compliance.</w:t>
-      </w:r>
-    </w:p>
-    <w:p>
-      <w:pPr>
-        <w:pStyle w:val="Normal"/>
-        <w:spacing w:lineRule="auto" w:line="240" w:before="20" w:after="20"/>
-        <w:jc w:val="both"/>
-        <w:rPr>
-          <w:rFonts w:ascii="Public Sans" w:hAnsi="Public Sans"/>
-          <w:sz w:val="20"/>
-          <w:szCs w:val="20"/>
-        </w:rPr>
-      </w:pPr>
-      <w:r>
-        <w:rPr>
-          <w:rFonts w:eastAsia="Times New Roman" w:cs="Calibri" w:ascii="Public Sans" w:hAnsi="Public Sans" w:cstheme="minorHAnsi"/>
-          <w:sz w:val="20"/>
-          <w:szCs w:val="20"/>
-        </w:rPr>
-        <w:t xml:space="preserve"> • </w:t>
-      </w:r>
-      <w:r>
-        <w:rPr>
-          <w:rFonts w:eastAsia="Times New Roman" w:cs="Calibri" w:ascii="Public Sans" w:hAnsi="Public Sans" w:cstheme="minorHAnsi"/>
-          <w:sz w:val="20"/>
-          <w:szCs w:val="20"/>
-        </w:rPr>
-        <w:t>Created Porteus system images to access in-house customer care system from Windows XP machines for approximately 30 remote sites.</w:t>
-      </w:r>
-    </w:p>
-    <w:p>
-      <w:pPr>
-        <w:pStyle w:val="Normal"/>
-        <w:spacing w:lineRule="auto" w:line="240" w:before="20" w:after="20"/>
-        <w:jc w:val="both"/>
-        <w:rPr>
-          <w:rFonts w:ascii="Public Sans" w:hAnsi="Public Sans"/>
-          <w:sz w:val="20"/>
-          <w:szCs w:val="20"/>
-        </w:rPr>
-      </w:pPr>
-      <w:r>
-        <w:rPr>
-          <w:rFonts w:eastAsia="Times New Roman" w:cs="Calibri" w:ascii="Public Sans" w:hAnsi="Public Sans" w:cstheme="minorHAnsi"/>
-          <w:sz w:val="20"/>
-          <w:szCs w:val="20"/>
-        </w:rPr>
-        <w:t xml:space="preserve"> • </w:t>
-      </w:r>
-      <w:r>
-        <w:rPr>
-          <w:rFonts w:eastAsia="Times New Roman" w:cs="Calibri" w:ascii="Public Sans" w:hAnsi="Public Sans" w:cstheme="minorHAnsi"/>
-          <w:sz w:val="20"/>
-          <w:szCs w:val="20"/>
-        </w:rPr>
-        <w:t>Secured the companies trunks using IPsec over GRE on Cisco and Avaya infrastructure.</w:t>
-      </w:r>
-    </w:p>
-    <w:p>
-      <w:pPr>
-        <w:pStyle w:val="Normal"/>
-        <w:spacing w:lineRule="auto" w:line="240" w:before="20" w:after="20"/>
-        <w:jc w:val="both"/>
-        <w:rPr>
-          <w:rFonts w:ascii="Public Sans" w:hAnsi="Public Sans"/>
-          <w:sz w:val="20"/>
-          <w:szCs w:val="20"/>
-        </w:rPr>
-      </w:pPr>
-      <w:r>
-        <w:rPr>
-          <w:rFonts w:eastAsia="Times New Roman" w:cs="Calibri" w:ascii="Public Sans" w:hAnsi="Public Sans" w:cstheme="minorHAnsi"/>
-          <w:sz w:val="20"/>
-          <w:szCs w:val="20"/>
-        </w:rPr>
-        <w:t xml:space="preserve"> • </w:t>
-      </w:r>
-      <w:r>
-        <w:rPr>
-          <w:rFonts w:eastAsia="Times New Roman" w:cs="Calibri" w:ascii="Public Sans" w:hAnsi="Public Sans" w:cstheme="minorHAnsi"/>
-          <w:sz w:val="20"/>
-          <w:szCs w:val="20"/>
-        </w:rPr>
-        <w:t xml:space="preserve">Saved the company approximately $80k from unneeded legal hours through conducting an in-house investigation using the Sleuth digital forensics toolkit to procure documents required for discovery. </w:t>
-      </w:r>
-    </w:p>
-    <w:p>
-      <w:pPr>
-        <w:pStyle w:val="Normal"/>
-        <w:spacing w:lineRule="auto" w:line="240" w:before="20" w:after="0"/>
-        <w:jc w:val="both"/>
-        <w:rPr/>
-      </w:pPr>
-      <w:r>
-        <w:rPr>
-          <w:rStyle w:val="Strong"/>
-          <w:rFonts w:cs="Segoe UI" w:ascii="Public Sans" w:hAnsi="Public Sans"/>
-          <w:sz w:val="20"/>
-          <w:szCs w:val="20"/>
-          <w:shd w:fill="FFFFFF" w:val="clear"/>
-        </w:rPr>
-        <w:t>Skills:</w:t>
-      </w:r>
-      <w:r>
-        <w:rPr>
-          <w:rStyle w:val="Whitespacepre"/>
-          <w:rFonts w:cs="Segoe UI" w:ascii="Public Sans" w:hAnsi="Public Sans"/>
-          <w:sz w:val="20"/>
-          <w:szCs w:val="20"/>
-          <w:shd w:fill="FFFFFF" w:val="clear"/>
-        </w:rPr>
-        <w:t xml:space="preserve"> </w:t>
-      </w:r>
-      <w:r>
-        <w:rPr>
-          <w:rFonts w:cs="Segoe UI" w:ascii="Public Sans" w:hAnsi="Public Sans"/>
-          <w:sz w:val="20"/>
-          <w:szCs w:val="20"/>
-          <w:shd w:fill="FFFFFF" w:val="clear"/>
-        </w:rPr>
         <w:t>Cisco· Avaya· Windows Server 2012· Active Directory· Samba· Kerberos· Porteus Linux· Java· PowerShell · BSD</w:t>
       </w:r>
     </w:p>
@@ -2161,7 +2016,6 @@
         <w:jc w:val="both"/>
         <w:rPr>
           <w:rFonts w:ascii="Public Sans" w:hAnsi="Public Sans" w:eastAsia="Times New Roman" w:cs="Calibri" w:cstheme="minorHAnsi"/>
-          <w:b/>
           <w:b/>
           <w:bCs/>
           <w:sz w:val="20"/>
@@ -2391,7 +2245,6 @@
         <w:rPr>
           <w:rFonts w:ascii="Public Sans" w:hAnsi="Public Sans" w:eastAsia="Times New Roman" w:cs="Calibri" w:cstheme="minorHAnsi"/>
           <w:b/>
-          <w:b/>
           <w:bCs/>
           <w:sz w:val="20"/>
           <w:szCs w:val="20"/>
@@ -2572,7 +2425,7 @@
       </w:r>
       <w:r>
         <w:rPr>
-          <w:rStyle w:val="Whitespacepre"/>
+          <w:rStyle w:val="White-space-pre"/>
           <w:rFonts w:cs="Segoe UI" w:ascii="Public Sans" w:hAnsi="Public Sans"/>
           <w:sz w:val="20"/>
           <w:szCs w:val="20"/>
@@ -2597,7 +2450,6 @@
         <w:jc w:val="both"/>
         <w:rPr>
           <w:rFonts w:ascii="Public Sans" w:hAnsi="Public Sans" w:eastAsia="Times New Roman" w:cs="Calibri" w:cstheme="minorHAnsi"/>
-          <w:b/>
           <w:b/>
           <w:bCs/>
           <w:sz w:val="20"/>
@@ -2780,7 +2632,7 @@
       </w:r>
       <w:r>
         <w:rPr>
-          <w:rStyle w:val="Whitespacepre"/>
+          <w:rStyle w:val="White-space-pre"/>
           <w:rFonts w:cs="Segoe UI" w:ascii="Public Sans" w:hAnsi="Public Sans"/>
           <w:sz w:val="20"/>
           <w:szCs w:val="20"/>
@@ -2796,7 +2648,6 @@
         <w:jc w:val="both"/>
         <w:rPr>
           <w:rFonts w:ascii="Public Sans" w:hAnsi="Public Sans" w:eastAsia="Times New Roman" w:cs="Calibri" w:cstheme="minorHAnsi"/>
-          <w:b/>
           <w:b/>
           <w:bCs/>
           <w:sz w:val="20"/>
@@ -3024,7 +2875,6 @@
         <w:rPr>
           <w:rFonts w:ascii="Public Sans" w:hAnsi="Public Sans" w:eastAsia="Times New Roman" w:cs="Calibri" w:cstheme="minorHAnsi"/>
           <w:b/>
-          <w:b/>
           <w:bCs/>
           <w:sz w:val="20"/>
           <w:szCs w:val="20"/>
@@ -3250,7 +3100,7 @@
       </w:r>
       <w:r>
         <w:rPr>
-          <w:rStyle w:val="Whitespacepre"/>
+          <w:rStyle w:val="White-space-pre"/>
           <w:rFonts w:cs="Segoe UI" w:ascii="Public Sans" w:hAnsi="Public Sans"/>
           <w:sz w:val="20"/>
           <w:szCs w:val="20"/>
@@ -3276,15 +3126,16 @@
         <w:rPr>
           <w:rFonts w:ascii="Public Sans" w:hAnsi="Public Sans" w:eastAsia="Times New Roman" w:cs="Calibri" w:cstheme="minorHAnsi"/>
           <w:b/>
+          <w:bCs/>
+          <w:sz w:val="20"/>
+          <w:szCs w:val="20"/>
+        </w:rPr>
+      </w:pPr>
+      <w:r>
+        <w:rPr>
+          <w:rFonts w:eastAsia="Times New Roman" w:cs="Calibri" w:cstheme="minorHAnsi" w:ascii="Public Sans" w:hAnsi="Public Sans"/>
           <w:b/>
           <w:bCs/>
-          <w:sz w:val="20"/>
-          <w:szCs w:val="20"/>
-        </w:rPr>
-      </w:pPr>
-      <w:r>
-        <w:rPr>
-          <w:rFonts w:eastAsia="Times New Roman" w:cs="Calibri" w:cstheme="minorHAnsi" w:ascii="Public Sans" w:hAnsi="Public Sans"/>
           <w:sz w:val="20"/>
           <w:szCs w:val="20"/>
         </w:rPr>
@@ -3305,7 +3156,7 @@
         <mc:AlternateContent>
           <mc:Choice Requires="wps">
             <w:drawing>
-              <wp:anchor behindDoc="0" distT="6985" distB="6985" distL="6350" distR="6985" simplePos="0" locked="0" layoutInCell="0" allowOverlap="1" relativeHeight="3" wp14:anchorId="414CD9D1">
+              <wp:anchor behindDoc="0" distT="6985" distB="6985" distL="6350" distR="6985" simplePos="0" locked="0" layoutInCell="1" allowOverlap="1" relativeHeight="3" wp14:anchorId="414CD9D1">
                 <wp:simplePos x="0" y="0"/>
                 <wp:positionH relativeFrom="column">
                   <wp:posOffset>0</wp:posOffset>
@@ -3434,23 +3285,7 @@
         <w:tab/>
         <w:tab/>
         <w:tab/>
-        <w:t xml:space="preserve">    </w:t>
-      </w:r>
-      <w:r>
-        <w:rPr>
-          <w:rFonts w:eastAsia="Times New Roman" w:cs="Calibri" w:ascii="Public Sans" w:hAnsi="Public Sans" w:cstheme="minorHAnsi"/>
-          <w:sz w:val="20"/>
-          <w:szCs w:val="20"/>
-        </w:rPr>
-        <w:t>PRO</w:t>
-      </w:r>
-      <w:r>
-        <w:rPr>
-          <w:rFonts w:eastAsia="Times New Roman" w:cs="Calibri" w:ascii="Public Sans" w:hAnsi="Public Sans" w:cstheme="minorHAnsi"/>
-          <w:sz w:val="20"/>
-          <w:szCs w:val="20"/>
-        </w:rPr>
-        <w:t xml:space="preserve">JECTED December </w:t>
+        <w:t xml:space="preserve">    PROJECTED December </w:t>
       </w:r>
       <w:r>
         <w:rPr>
@@ -3545,7 +3380,23 @@
           <w:sz w:val="20"/>
           <w:szCs w:val="20"/>
         </w:rPr>
-        <w:t>B.S. Full-Time Program, Honors Graduate, GPA: 3.6</w:t>
+        <w:t>B.S</w:t>
+      </w:r>
+      <w:r>
+        <w:rPr>
+          <w:rFonts w:eastAsia="Times New Roman" w:cs="Calibri" w:ascii="Public Sans" w:hAnsi="Public Sans" w:cstheme="minorHAnsi"/>
+          <w:sz w:val="20"/>
+          <w:szCs w:val="20"/>
+        </w:rPr>
+        <w:t>c</w:t>
+      </w:r>
+      <w:r>
+        <w:rPr>
+          <w:rFonts w:eastAsia="Times New Roman" w:cs="Calibri" w:ascii="Public Sans" w:hAnsi="Public Sans" w:cstheme="minorHAnsi"/>
+          <w:sz w:val="20"/>
+          <w:szCs w:val="20"/>
+        </w:rPr>
+        <w:t>. Full-Time Program, Honors Graduate, GPA: 3.6</w:t>
         <w:tab/>
         <w:tab/>
         <w:tab/>
@@ -3638,7 +3489,6 @@
         <w:jc w:val="both"/>
         <w:rPr>
           <w:rFonts w:ascii="Public Sans" w:hAnsi="Public Sans" w:eastAsia="Times New Roman" w:cs="Calibri" w:cstheme="minorHAnsi"/>
-          <w:b/>
           <w:b/>
           <w:bCs/>
           <w:sz w:val="20"/>
@@ -3663,7 +3513,7 @@
     <w:p>
       <w:pPr>
         <w:pStyle w:val="Normal"/>
-        <w:spacing w:lineRule="auto" w:line="240"/>
+        <w:spacing w:lineRule="auto" w:line="240" w:before="0" w:after="0"/>
         <w:jc w:val="both"/>
         <w:rPr>
           <w:rFonts w:ascii="Public Sans" w:hAnsi="Public Sans"/>
@@ -3675,7 +3525,7 @@
         <mc:AlternateContent>
           <mc:Choice Requires="wps">
             <w:drawing>
-              <wp:anchor behindDoc="0" distT="6985" distB="6985" distL="6350" distR="6985" simplePos="0" locked="0" layoutInCell="0" allowOverlap="1" relativeHeight="4" wp14:anchorId="3E426474">
+              <wp:anchor behindDoc="0" distT="6985" distB="6985" distL="6350" distR="6985" simplePos="0" locked="0" layoutInCell="1" allowOverlap="1" relativeHeight="4" wp14:anchorId="3E426474">
                 <wp:simplePos x="0" y="0"/>
                 <wp:positionH relativeFrom="column">
                   <wp:posOffset>0</wp:posOffset>
@@ -3901,7 +3751,11 @@
         </w:rPr>
       </w:pPr>
       <w:r>
-        <w:rPr/>
+        <w:rPr>
+          <w:rFonts w:ascii="Public Sans" w:hAnsi="Public Sans"/>
+          <w:sz w:val="20"/>
+          <w:szCs w:val="20"/>
+        </w:rPr>
       </w:r>
     </w:p>
     <w:p>
@@ -3920,7 +3774,7 @@
         <mc:AlternateContent>
           <mc:Choice Requires="wps">
             <w:drawing>
-              <wp:anchor behindDoc="0" distT="6985" distB="6985" distL="6350" distR="6985" simplePos="0" locked="0" layoutInCell="0" allowOverlap="1" relativeHeight="6" wp14:anchorId="7CAC34A4">
+              <wp:anchor behindDoc="0" distT="6985" distB="6985" distL="6350" distR="6985" simplePos="0" locked="0" layoutInCell="1" allowOverlap="1" relativeHeight="6" wp14:anchorId="7CAC34A4">
                 <wp:simplePos x="0" y="0"/>
                 <wp:positionH relativeFrom="column">
                   <wp:posOffset>0</wp:posOffset>
@@ -4138,7 +3992,7 @@
         <mc:AlternateContent>
           <mc:Choice Requires="wps">
             <w:drawing>
-              <wp:anchor behindDoc="0" distT="6985" distB="6985" distL="6350" distR="6985" simplePos="0" locked="0" layoutInCell="0" allowOverlap="1" relativeHeight="5" wp14:anchorId="73138251">
+              <wp:anchor behindDoc="0" distT="6985" distB="6985" distL="6350" distR="6985" simplePos="0" locked="0" layoutInCell="1" allowOverlap="1" relativeHeight="5" wp14:anchorId="73138251">
                 <wp:simplePos x="0" y="0"/>
                 <wp:positionH relativeFrom="column">
                   <wp:posOffset>0</wp:posOffset>
@@ -4215,7 +4069,7 @@
       <w:pPr>
         <w:pStyle w:val="Normal"/>
         <w:spacing w:lineRule="auto" w:line="240"/>
-        <w:ind w:left="360" w:hanging="0"/>
+        <w:ind w:hanging="0" w:left="360"/>
         <w:jc w:val="both"/>
         <w:rPr>
           <w:rFonts w:ascii="Public Sans" w:hAnsi="Public Sans" w:eastAsia="Times New Roman" w:cs="Calibri" w:cstheme="minorHAnsi"/>
@@ -4261,7 +4115,7 @@
       <w:hyperlink r:id="rId5">
         <w:r>
           <w:rPr>
-            <w:rStyle w:val="InternetLink"/>
+            <w:rStyle w:val="Hyperlink"/>
             <w:rFonts w:eastAsia="Times New Roman" w:cs="Calibri" w:ascii="Public Sans" w:hAnsi="Public Sans" w:cstheme="minorHAnsi"/>
             <w:sz w:val="20"/>
             <w:szCs w:val="20"/>
@@ -4367,7 +4221,7 @@
       <w:pPr>
         <w:pStyle w:val="Normal"/>
         <w:spacing w:lineRule="auto" w:line="240"/>
-        <w:ind w:left="360" w:hanging="0"/>
+        <w:ind w:hanging="0" w:left="360"/>
         <w:jc w:val="both"/>
         <w:rPr>
           <w:rFonts w:ascii="Public Sans" w:hAnsi="Public Sans" w:eastAsia="Times New Roman" w:cs="Calibri" w:cstheme="minorHAnsi"/>
@@ -4487,7 +4341,7 @@
       <w:pPr>
         <w:pStyle w:val="Normal"/>
         <w:spacing w:lineRule="auto" w:line="240"/>
-        <w:ind w:left="360" w:hanging="0"/>
+        <w:ind w:hanging="0" w:left="360"/>
         <w:jc w:val="both"/>
         <w:rPr>
           <w:rFonts w:ascii="Public Sans" w:hAnsi="Public Sans" w:eastAsia="Times New Roman" w:cs="Calibri" w:cstheme="minorHAnsi"/>
@@ -4537,7 +4391,7 @@
       <w:hyperlink r:id="rId6">
         <w:r>
           <w:rPr>
-            <w:rStyle w:val="InternetLink"/>
+            <w:rStyle w:val="Hyperlink"/>
             <w:rFonts w:eastAsia="Times New Roman" w:cs="Calibri" w:ascii="Public Sans" w:hAnsi="Public Sans" w:cstheme="minorHAnsi"/>
             <w:sz w:val="20"/>
             <w:szCs w:val="20"/>
@@ -4619,7 +4473,7 @@
       <w:pPr>
         <w:pStyle w:val="Normal"/>
         <w:spacing w:lineRule="auto" w:line="240"/>
-        <w:ind w:left="360" w:hanging="0"/>
+        <w:ind w:hanging="0" w:left="360"/>
         <w:jc w:val="both"/>
         <w:rPr>
           <w:rFonts w:ascii="Public Sans" w:hAnsi="Public Sans" w:eastAsia="Times New Roman" w:cs="Calibri" w:cstheme="minorHAnsi"/>
@@ -4650,7 +4504,7 @@
         <mc:AlternateContent>
           <mc:Choice Requires="wps">
             <w:drawing>
-              <wp:anchor behindDoc="0" distT="6985" distB="6985" distL="6350" distR="6985" simplePos="0" locked="0" layoutInCell="0" allowOverlap="1" relativeHeight="7" wp14:anchorId="57FA47C5">
+              <wp:anchor behindDoc="0" distT="6985" distB="6985" distL="6350" distR="6985" simplePos="0" locked="0" layoutInCell="1" allowOverlap="1" relativeHeight="7" wp14:anchorId="57FA47C5">
                 <wp:simplePos x="0" y="0"/>
                 <wp:positionH relativeFrom="column">
                   <wp:posOffset>0</wp:posOffset>
@@ -4782,7 +4636,11 @@
         </w:rPr>
       </w:pPr>
       <w:r>
-        <w:rPr/>
+        <w:rPr>
+          <w:rFonts w:ascii="Public Sans" w:hAnsi="Public Sans"/>
+          <w:sz w:val="20"/>
+          <w:szCs w:val="20"/>
+        </w:rPr>
       </w:r>
     </w:p>
     <w:sectPr>
@@ -5572,14 +5430,14 @@
     <w:rsid w:val="00936981"/>
     <w:rPr/>
   </w:style>
-  <w:style w:type="character" w:styleId="InternetLink">
+  <w:style w:type="character" w:styleId="Hyperlink">
     <w:name w:val="Hyperlink"/>
     <w:basedOn w:val="DefaultParagraphFont"/>
     <w:uiPriority w:val="99"/>
     <w:unhideWhenUsed/>
     <w:rsid w:val="00936981"/>
     <w:rPr>
-      <w:color w:val="0563C1" w:themeColor="hyperlink"/>
+      <w:color w:themeColor="hyperlink" w:val="0563C1"/>
       <w:u w:val="single"/>
     </w:rPr>
   </w:style>
@@ -5615,7 +5473,7 @@
       <w14:ligatures w14:val="none"/>
     </w:rPr>
   </w:style>
-  <w:style w:type="character" w:styleId="VisitedInternetLink">
+  <w:style w:type="character" w:styleId="FollowedHyperlink">
     <w:name w:val="FollowedHyperlink"/>
     <w:basedOn w:val="DefaultParagraphFont"/>
     <w:uiPriority w:val="99"/>
@@ -5623,7 +5481,7 @@
     <w:unhideWhenUsed/>
     <w:rsid w:val="00936981"/>
     <w:rPr>
-      <w:color w:val="954F72" w:themeColor="followedHyperlink"/>
+      <w:color w:themeColor="followedHyperlink" w:val="954F72"/>
       <w:u w:val="single"/>
     </w:rPr>
   </w:style>
@@ -5638,7 +5496,7 @@
       <w:bCs/>
     </w:rPr>
   </w:style>
-  <w:style w:type="character" w:styleId="Whitespacepre" w:customStyle="1">
+  <w:style w:type="character" w:styleId="White-space-pre" w:customStyle="1">
     <w:name w:val="white-space-pre"/>
     <w:basedOn w:val="DefaultParagraphFont"/>
     <w:qFormat/>
@@ -5716,7 +5574,7 @@
   <w:style w:type="paragraph" w:styleId="Heading">
     <w:name w:val="Heading"/>
     <w:basedOn w:val="Normal"/>
-    <w:next w:val="TextBody"/>
+    <w:next w:val="BodyText"/>
     <w:qFormat/>
     <w:pPr>
       <w:keepNext w:val="true"/>
@@ -5728,7 +5586,7 @@
       <w:szCs w:val="28"/>
     </w:rPr>
   </w:style>
-  <w:style w:type="paragraph" w:styleId="TextBody">
+  <w:style w:type="paragraph" w:styleId="BodyText">
     <w:name w:val="Body Text"/>
     <w:basedOn w:val="Normal"/>
     <w:pPr>
@@ -5738,7 +5596,7 @@
   </w:style>
   <w:style w:type="paragraph" w:styleId="List">
     <w:name w:val="List"/>
-    <w:basedOn w:val="TextBody"/>
+    <w:basedOn w:val="BodyText"/>
     <w:pPr/>
     <w:rPr>
       <w:rFonts w:cs="Lohit Devanagari"/>
@@ -5796,7 +5654,7 @@
     <w:rsid w:val="00936981"/>
     <w:pPr>
       <w:spacing w:before="0" w:after="0"/>
-      <w:ind w:left="720" w:hanging="0"/>
+      <w:ind w:hanging="0" w:left="720"/>
       <w:contextualSpacing/>
     </w:pPr>
     <w:rPr/>
@@ -5923,195 +5781,97 @@
 </file>
 
 <file path=word/theme/theme1.xml><?xml version="1.0" encoding="utf-8"?>
-<a:theme xmlns:a="http://schemas.openxmlformats.org/drawingml/2006/main" name="Office Theme">
+<a:theme xmlns:a="http://schemas.openxmlformats.org/drawingml/2006/main" xmlns:r="http://schemas.openxmlformats.org/officeDocument/2006/relationships" name="Office Theme">
   <a:themeElements>
     <a:clrScheme name="Office">
       <a:dk1>
-        <a:sysClr val="windowText" lastClr="000000"/>
+        <a:srgbClr val="000000"/>
       </a:dk1>
       <a:lt1>
-        <a:sysClr val="window" lastClr="FFFFFF"/>
+        <a:srgbClr val="ffffff"/>
       </a:lt1>
       <a:dk2>
-        <a:srgbClr val="44546A"/>
+        <a:srgbClr val="44546a"/>
       </a:dk2>
       <a:lt2>
-        <a:srgbClr val="E7E6E6"/>
+        <a:srgbClr val="e7e6e6"/>
       </a:lt2>
       <a:accent1>
-        <a:srgbClr val="4472C4"/>
+        <a:srgbClr val="4472c4"/>
       </a:accent1>
       <a:accent2>
-        <a:srgbClr val="ED7D31"/>
+        <a:srgbClr val="ed7d31"/>
       </a:accent2>
       <a:accent3>
-        <a:srgbClr val="A5A5A5"/>
+        <a:srgbClr val="a5a5a5"/>
       </a:accent3>
       <a:accent4>
-        <a:srgbClr val="FFC000"/>
+        <a:srgbClr val="ffc000"/>
       </a:accent4>
       <a:accent5>
-        <a:srgbClr val="5B9BD5"/>
+        <a:srgbClr val="5b9bd5"/>
       </a:accent5>
       <a:accent6>
-        <a:srgbClr val="70AD47"/>
+        <a:srgbClr val="70ad47"/>
       </a:accent6>
       <a:hlink>
-        <a:srgbClr val="0563C1"/>
+        <a:srgbClr val="0563c1"/>
       </a:hlink>
       <a:folHlink>
-        <a:srgbClr val="954F72"/>
+        <a:srgbClr val="954f72"/>
       </a:folHlink>
     </a:clrScheme>
     <a:fontScheme name="Office">
       <a:majorFont>
-        <a:latin typeface="Calibri Light" panose="020F0302020204030204"/>
+        <a:latin typeface="Calibri Light" panose="020F0302020204030204" pitchFamily="0" charset="1"/>
         <a:ea typeface=""/>
         <a:cs typeface=""/>
-        <a:font script="Jpan" typeface="游ゴシック Light"/>
-        <a:font script="Hang" typeface="맑은 고딕"/>
-        <a:font script="Hans" typeface="等线 Light"/>
-        <a:font script="Hant" typeface="新細明體"/>
-        <a:font script="Arab" typeface="Times New Roman"/>
-        <a:font script="Hebr" typeface="Times New Roman"/>
-        <a:font script="Thai" typeface="Angsana New"/>
-        <a:font script="Ethi" typeface="Nyala"/>
-        <a:font script="Beng" typeface="Vrinda"/>
-        <a:font script="Gujr" typeface="Shruti"/>
-        <a:font script="Khmr" typeface="MoolBoran"/>
-        <a:font script="Knda" typeface="Tunga"/>
-        <a:font script="Guru" typeface="Raavi"/>
-        <a:font script="Cans" typeface="Euphemia"/>
-        <a:font script="Cher" typeface="Plantagenet Cherokee"/>
-        <a:font script="Yiii" typeface="Microsoft Yi Baiti"/>
-        <a:font script="Tibt" typeface="Microsoft Himalaya"/>
-        <a:font script="Thaa" typeface="MV Boli"/>
-        <a:font script="Deva" typeface="Mangal"/>
-        <a:font script="Telu" typeface="Gautami"/>
-        <a:font script="Taml" typeface="Latha"/>
-        <a:font script="Syrc" typeface="Estrangelo Edessa"/>
-        <a:font script="Orya" typeface="Kalinga"/>
-        <a:font script="Mlym" typeface="Kartika"/>
-        <a:font script="Laoo" typeface="DokChampa"/>
-        <a:font script="Sinh" typeface="Iskoola Pota"/>
-        <a:font script="Mong" typeface="Mongolian Baiti"/>
-        <a:font script="Viet" typeface="Times New Roman"/>
-        <a:font script="Uigh" typeface="Microsoft Uighur"/>
-        <a:font script="Geor" typeface="Sylfaen"/>
-        <a:font script="Armn" typeface="Arial"/>
-        <a:font script="Bugi" typeface="Leelawadee UI"/>
-        <a:font script="Bopo" typeface="Microsoft JhengHei"/>
-        <a:font script="Java" typeface="Javanese Text"/>
-        <a:font script="Lisu" typeface="Segoe UI"/>
-        <a:font script="Mymr" typeface="Myanmar Text"/>
-        <a:font script="Nkoo" typeface="Ebrima"/>
-        <a:font script="Olck" typeface="Nirmala UI"/>
-        <a:font script="Osma" typeface="Ebrima"/>
-        <a:font script="Phag" typeface="Phagspa"/>
-        <a:font script="Syrn" typeface="Estrangelo Edessa"/>
-        <a:font script="Syrj" typeface="Estrangelo Edessa"/>
-        <a:font script="Syre" typeface="Estrangelo Edessa"/>
-        <a:font script="Sora" typeface="Nirmala UI"/>
-        <a:font script="Tale" typeface="Microsoft Tai Le"/>
-        <a:font script="Talu" typeface="Microsoft New Tai Lue"/>
-        <a:font script="Tfng" typeface="Ebrima"/>
       </a:majorFont>
       <a:minorFont>
-        <a:latin typeface="Calibri" panose="020F0502020204030204"/>
+        <a:latin typeface="Calibri" panose="020F0502020204030204" pitchFamily="0" charset="1"/>
         <a:ea typeface=""/>
         <a:cs typeface=""/>
-        <a:font script="Jpan" typeface="游明朝"/>
-        <a:font script="Hang" typeface="맑은 고딕"/>
-        <a:font script="Hans" typeface="等线"/>
-        <a:font script="Hant" typeface="新細明體"/>
-        <a:font script="Arab" typeface="Arial"/>
-        <a:font script="Hebr" typeface="Arial"/>
-        <a:font script="Thai" typeface="Cordia New"/>
-        <a:font script="Ethi" typeface="Nyala"/>
-        <a:font script="Beng" typeface="Vrinda"/>
-        <a:font script="Gujr" typeface="Shruti"/>
-        <a:font script="Khmr" typeface="DaunPenh"/>
-        <a:font script="Knda" typeface="Tunga"/>
-        <a:font script="Guru" typeface="Raavi"/>
-        <a:font script="Cans" typeface="Euphemia"/>
-        <a:font script="Cher" typeface="Plantagenet Cherokee"/>
-        <a:font script="Yiii" typeface="Microsoft Yi Baiti"/>
-        <a:font script="Tibt" typeface="Microsoft Himalaya"/>
-        <a:font script="Thaa" typeface="MV Boli"/>
-        <a:font script="Deva" typeface="Mangal"/>
-        <a:font script="Telu" typeface="Gautami"/>
-        <a:font script="Taml" typeface="Latha"/>
-        <a:font script="Syrc" typeface="Estrangelo Edessa"/>
-        <a:font script="Orya" typeface="Kalinga"/>
-        <a:font script="Mlym" typeface="Kartika"/>
-        <a:font script="Laoo" typeface="DokChampa"/>
-        <a:font script="Sinh" typeface="Iskoola Pota"/>
-        <a:font script="Mong" typeface="Mongolian Baiti"/>
-        <a:font script="Viet" typeface="Arial"/>
-        <a:font script="Uigh" typeface="Microsoft Uighur"/>
-        <a:font script="Geor" typeface="Sylfaen"/>
-        <a:font script="Armn" typeface="Arial"/>
-        <a:font script="Bugi" typeface="Leelawadee UI"/>
-        <a:font script="Bopo" typeface="Microsoft JhengHei"/>
-        <a:font script="Java" typeface="Javanese Text"/>
-        <a:font script="Lisu" typeface="Segoe UI"/>
-        <a:font script="Mymr" typeface="Myanmar Text"/>
-        <a:font script="Nkoo" typeface="Ebrima"/>
-        <a:font script="Olck" typeface="Nirmala UI"/>
-        <a:font script="Osma" typeface="Ebrima"/>
-        <a:font script="Phag" typeface="Phagspa"/>
-        <a:font script="Syrn" typeface="Estrangelo Edessa"/>
-        <a:font script="Syrj" typeface="Estrangelo Edessa"/>
-        <a:font script="Syre" typeface="Estrangelo Edessa"/>
-        <a:font script="Sora" typeface="Nirmala UI"/>
-        <a:font script="Tale" typeface="Microsoft Tai Le"/>
-        <a:font script="Talu" typeface="Microsoft New Tai Lue"/>
-        <a:font script="Tfng" typeface="Ebrima"/>
       </a:minorFont>
     </a:fontScheme>
-    <a:fmtScheme name="Office">
+    <a:fmtScheme>
       <a:fillStyleLst>
         <a:solidFill>
           <a:schemeClr val="phClr"/>
         </a:solidFill>
-        <a:gradFill rotWithShape="1">
+        <a:gradFill>
           <a:gsLst>
             <a:gs pos="0">
               <a:schemeClr val="phClr">
                 <a:lumMod val="110000"/>
-                <a:satMod val="105000"/>
                 <a:tint val="67000"/>
               </a:schemeClr>
             </a:gs>
             <a:gs pos="50000">
               <a:schemeClr val="phClr">
                 <a:lumMod val="105000"/>
-                <a:satMod val="103000"/>
                 <a:tint val="73000"/>
               </a:schemeClr>
             </a:gs>
             <a:gs pos="100000">
               <a:schemeClr val="phClr">
                 <a:lumMod val="105000"/>
-                <a:satMod val="109000"/>
                 <a:tint val="81000"/>
               </a:schemeClr>
             </a:gs>
           </a:gsLst>
           <a:lin ang="5400000" scaled="0"/>
+          <a:tileRect l="0" t="0" r="0" b="0"/>
         </a:gradFill>
-        <a:gradFill rotWithShape="1">
+        <a:gradFill>
           <a:gsLst>
             <a:gs pos="0">
               <a:schemeClr val="phClr">
-                <a:satMod val="103000"/>
                 <a:lumMod val="102000"/>
                 <a:tint val="94000"/>
               </a:schemeClr>
             </a:gs>
             <a:gs pos="50000">
               <a:schemeClr val="phClr">
-                <a:satMod val="110000"/>
                 <a:lumMod val="100000"/>
                 <a:shade val="100000"/>
               </a:schemeClr>
@@ -6119,33 +5879,24 @@
             <a:gs pos="100000">
               <a:schemeClr val="phClr">
                 <a:lumMod val="99000"/>
-                <a:satMod val="120000"/>
                 <a:shade val="78000"/>
               </a:schemeClr>
             </a:gs>
           </a:gsLst>
           <a:lin ang="5400000" scaled="0"/>
+          <a:tileRect l="0" t="0" r="0" b="0"/>
         </a:gradFill>
       </a:fillStyleLst>
       <a:lnStyleLst>
         <a:ln w="6350" cap="flat" cmpd="sng" algn="ctr">
-          <a:solidFill>
-            <a:schemeClr val="phClr"/>
-          </a:solidFill>
           <a:prstDash val="solid"/>
           <a:miter lim="800000"/>
         </a:ln>
         <a:ln w="12700" cap="flat" cmpd="sng" algn="ctr">
-          <a:solidFill>
-            <a:schemeClr val="phClr"/>
-          </a:solidFill>
           <a:prstDash val="solid"/>
           <a:miter lim="800000"/>
         </a:ln>
         <a:ln w="19050" cap="flat" cmpd="sng" algn="ctr">
-          <a:solidFill>
-            <a:schemeClr val="phClr"/>
-          </a:solidFill>
           <a:prstDash val="solid"/>
           <a:miter lim="800000"/>
         </a:ln>
@@ -6158,13 +5909,7 @@
           <a:effectLst/>
         </a:effectStyle>
         <a:effectStyle>
-          <a:effectLst>
-            <a:outerShdw blurRad="57150" dist="19050" dir="5400000" algn="ctr" rotWithShape="0">
-              <a:srgbClr val="000000">
-                <a:alpha val="63000"/>
-              </a:srgbClr>
-            </a:outerShdw>
-          </a:effectLst>
+          <a:effectLst/>
         </a:effectStyle>
       </a:effectStyleLst>
       <a:bgFillStyleLst>
@@ -6174,15 +5919,13 @@
         <a:solidFill>
           <a:schemeClr val="phClr">
             <a:tint val="95000"/>
-            <a:satMod val="170000"/>
           </a:schemeClr>
         </a:solidFill>
-        <a:gradFill rotWithShape="1">
+        <a:gradFill>
           <a:gsLst>
             <a:gs pos="0">
               <a:schemeClr val="phClr">
                 <a:tint val="93000"/>
-                <a:satMod val="150000"/>
                 <a:shade val="98000"/>
                 <a:lumMod val="102000"/>
               </a:schemeClr>
@@ -6190,7 +5933,6 @@
             <a:gs pos="50000">
               <a:schemeClr val="phClr">
                 <a:tint val="98000"/>
-                <a:satMod val="130000"/>
                 <a:shade val="90000"/>
                 <a:lumMod val="103000"/>
               </a:schemeClr>
@@ -6198,22 +5940,15 @@
             <a:gs pos="100000">
               <a:schemeClr val="phClr">
                 <a:shade val="63000"/>
-                <a:satMod val="120000"/>
               </a:schemeClr>
             </a:gs>
           </a:gsLst>
           <a:lin ang="5400000" scaled="0"/>
+          <a:tileRect l="0" t="0" r="0" b="0"/>
         </a:gradFill>
       </a:bgFillStyleLst>
     </a:fmtScheme>
   </a:themeElements>
-  <a:objectDefaults/>
-  <a:extraClrSchemeLst/>
-  <a:extLst>
-    <a:ext uri="{05A4C25C-085E-4340-85A3-A5531E510DB2}">
-      <thm15:themeFamily xmlns:thm15="http://schemas.microsoft.com/office/thememl/2012/main" name="Office Theme" id="{62F939B6-93AF-4DB8-9C6B-D6C7DFDC589F}" vid="{4A3C46E8-61CC-4603-A589-7422A47A8E4A}"/>
-    </a:ext>
-  </a:extLst>
 </a:theme>
 </file>
 

</xml_diff>